<commit_message>
Fixat CyclicScheduler och svarat klart på frågorna...
</commit_message>
<xml_diff>
--- a/rapport.docx
+++ b/rapport.docx
@@ -318,6 +318,7 @@
           <w:noProof/>
           <w:lang w:eastAsia="sv-SE"/>
         </w:rPr>
+        <w:lastRenderedPageBreak/>
         <w:drawing>
           <wp:inline distT="0" distB="0" distL="0" distR="0">
             <wp:extent cx="5634038" cy="5360670"/>
@@ -513,7 +514,628 @@
           <w:rStyle w:val="Emphasis"/>
           <w:lang w:val="en-US"/>
         </w:rPr>
+        <w:lastRenderedPageBreak/>
         <w:t>Question 3</w:t>
+      </w:r>
+    </w:p>
+    <w:p>
+      <w:pPr>
+        <w:pStyle w:val="Quote"/>
+        <w:rPr>
+          <w:rStyle w:val="Emphasis"/>
+          <w:lang w:val="en-US"/>
+        </w:rPr>
+      </w:pPr>
+      <w:r>
+        <w:rPr>
+          <w:rStyle w:val="Emphasis"/>
+          <w:lang w:val="en-US"/>
+        </w:rPr>
+        <w:t xml:space="preserve"> Outline the steps in the RMS and EDF scheduling process, preferably with a sequence chart (or a pseudocode, or a flowchart).</w:t>
+      </w:r>
+    </w:p>
+    <w:p>
+      <w:pPr>
+        <w:rPr>
+          <w:lang w:val="en-US"/>
+        </w:rPr>
+      </w:pPr>
+      <w:r>
+        <w:rPr>
+          <w:lang w:val="en-US"/>
+        </w:rPr>
+        <w:t xml:space="preserve">The steps of the RMS scheduling process are shown by </w:t>
+      </w:r>
+      <w:r>
+        <w:rPr>
+          <w:lang w:val="en-US"/>
+        </w:rPr>
+        <w:fldChar w:fldCharType="begin"/>
+      </w:r>
+      <w:r>
+        <w:rPr>
+          <w:lang w:val="en-US"/>
+        </w:rPr>
+        <w:instrText xml:space="preserve"> REF _Ref276641582 \h </w:instrText>
+      </w:r>
+      <w:r>
+        <w:rPr>
+          <w:lang w:val="en-US"/>
+        </w:rPr>
+      </w:r>
+      <w:r>
+        <w:rPr>
+          <w:lang w:val="en-US"/>
+        </w:rPr>
+        <w:fldChar w:fldCharType="separate"/>
+      </w:r>
+      <w:r>
+        <w:rPr>
+          <w:lang w:val="en-US"/>
+        </w:rPr>
+        <w:t xml:space="preserve">Figure </w:t>
+      </w:r>
+      <w:r>
+        <w:rPr>
+          <w:noProof/>
+          <w:lang w:val="en-US"/>
+        </w:rPr>
+        <w:t>2</w:t>
+      </w:r>
+      <w:r>
+        <w:rPr>
+          <w:lang w:val="en-US"/>
+        </w:rPr>
+        <w:fldChar w:fldCharType="end"/>
+      </w:r>
+      <w:r>
+        <w:rPr>
+          <w:lang w:val="en-US"/>
+        </w:rPr>
+        <w:t xml:space="preserve"> below. The </w:t>
+      </w:r>
+      <w:r>
+        <w:rPr>
+          <w:lang w:val="en-US"/>
+        </w:rPr>
+        <w:t>boxes with dashed border represent</w:t>
+      </w:r>
+      <w:r>
+        <w:rPr>
+          <w:lang w:val="en-US"/>
+        </w:rPr>
+        <w:t xml:space="preserve"> interrupts.</w:t>
+      </w:r>
+    </w:p>
+    <w:p>
+      <w:pPr>
+        <w:keepNext/>
+      </w:pPr>
+      <w:r>
+        <w:rPr>
+          <w:noProof/>
+          <w:lang w:eastAsia="sv-SE"/>
+        </w:rPr>
+        <w:drawing>
+          <wp:inline distT="0" distB="0" distL="0" distR="0">
+            <wp:extent cx="5772150" cy="2219325"/>
+            <wp:effectExtent l="19050" t="0" r="0" b="0"/>
+            <wp:docPr id="2" name="Picture 1" descr="Z:\robolab\RMS_flow.png"/>
+            <wp:cNvGraphicFramePr>
+              <a:graphicFrameLocks xmlns:a="http://schemas.openxmlformats.org/drawingml/2006/main" noChangeAspect="1"/>
+            </wp:cNvGraphicFramePr>
+            <a:graphic xmlns:a="http://schemas.openxmlformats.org/drawingml/2006/main">
+              <a:graphicData uri="http://schemas.openxmlformats.org/drawingml/2006/picture">
+                <pic:pic xmlns:pic="http://schemas.openxmlformats.org/drawingml/2006/picture">
+                  <pic:nvPicPr>
+                    <pic:cNvPr id="0" name="Picture 1" descr="Z:\robolab\RMS_flow.png"/>
+                    <pic:cNvPicPr>
+                      <a:picLocks noChangeAspect="1" noChangeArrowheads="1"/>
+                    </pic:cNvPicPr>
+                  </pic:nvPicPr>
+                  <pic:blipFill>
+                    <a:blip r:embed="rId8" cstate="print"/>
+                    <a:srcRect/>
+                    <a:stretch>
+                      <a:fillRect/>
+                    </a:stretch>
+                  </pic:blipFill>
+                  <pic:spPr bwMode="auto">
+                    <a:xfrm>
+                      <a:off x="0" y="0"/>
+                      <a:ext cx="5772150" cy="2219325"/>
+                    </a:xfrm>
+                    <a:prstGeom prst="rect">
+                      <a:avLst/>
+                    </a:prstGeom>
+                    <a:noFill/>
+                    <a:ln w="9525">
+                      <a:noFill/>
+                      <a:miter lim="800000"/>
+                      <a:headEnd/>
+                      <a:tailEnd/>
+                    </a:ln>
+                  </pic:spPr>
+                </pic:pic>
+              </a:graphicData>
+            </a:graphic>
+          </wp:inline>
+        </w:drawing>
+      </w:r>
+    </w:p>
+    <w:p>
+      <w:pPr>
+        <w:pStyle w:val="Caption"/>
+        <w:rPr>
+          <w:lang w:val="en-US"/>
+        </w:rPr>
+      </w:pPr>
+      <w:bookmarkStart w:id="1" w:name="_Ref276641582"/>
+      <w:r>
+        <w:t>Figure</w:t>
+      </w:r>
+      <w:r>
+        <w:rPr>
+          <w:lang w:val="en-US"/>
+        </w:rPr>
+        <w:t xml:space="preserve"> </w:t>
+      </w:r>
+      <w:r>
+        <w:fldChar w:fldCharType="begin"/>
+      </w:r>
+      <w:r>
+        <w:rPr>
+          <w:lang w:val="en-US"/>
+        </w:rPr>
+        <w:instrText xml:space="preserve"> SEQ Figure \* ARABIC </w:instrText>
+      </w:r>
+      <w:r>
+        <w:fldChar w:fldCharType="separate"/>
+      </w:r>
+      <w:r>
+        <w:rPr>
+          <w:noProof/>
+          <w:lang w:val="en-US"/>
+        </w:rPr>
+        <w:t>2</w:t>
+      </w:r>
+      <w:r>
+        <w:fldChar w:fldCharType="end"/>
+      </w:r>
+      <w:bookmarkEnd w:id="1"/>
+      <w:r>
+        <w:rPr>
+          <w:lang w:val="en-US"/>
+        </w:rPr>
+        <w:t>: RMS flow chart.</w:t>
+      </w:r>
+    </w:p>
+    <w:p>
+      <w:pPr>
+        <w:rPr>
+          <w:lang w:val="en-US"/>
+        </w:rPr>
+      </w:pPr>
+      <w:r>
+        <w:rPr>
+          <w:lang w:val="en-US"/>
+        </w:rPr>
+        <w:t xml:space="preserve">The steps of the EDF scheduling process are shown by </w:t>
+      </w:r>
+      <w:r>
+        <w:rPr>
+          <w:lang w:val="en-US"/>
+        </w:rPr>
+        <w:fldChar w:fldCharType="begin"/>
+      </w:r>
+      <w:r>
+        <w:rPr>
+          <w:lang w:val="en-US"/>
+        </w:rPr>
+        <w:instrText xml:space="preserve"> REF _Ref276641593 \h </w:instrText>
+      </w:r>
+      <w:r>
+        <w:rPr>
+          <w:lang w:val="en-US"/>
+        </w:rPr>
+      </w:r>
+      <w:r>
+        <w:rPr>
+          <w:lang w:val="en-US"/>
+        </w:rPr>
+        <w:fldChar w:fldCharType="separate"/>
+      </w:r>
+      <w:r>
+        <w:rPr>
+          <w:lang w:val="en-US"/>
+        </w:rPr>
+        <w:t xml:space="preserve">Figure </w:t>
+      </w:r>
+      <w:r>
+        <w:rPr>
+          <w:noProof/>
+          <w:lang w:val="en-US"/>
+        </w:rPr>
+        <w:t>3</w:t>
+      </w:r>
+      <w:r>
+        <w:rPr>
+          <w:lang w:val="en-US"/>
+        </w:rPr>
+        <w:fldChar w:fldCharType="end"/>
+      </w:r>
+      <w:r>
+        <w:rPr>
+          <w:lang w:val="en-US"/>
+        </w:rPr>
+        <w:t xml:space="preserve"> below. The </w:t>
+      </w:r>
+      <w:r>
+        <w:rPr>
+          <w:lang w:val="en-US"/>
+        </w:rPr>
+        <w:t>boxes with dashed border represent</w:t>
+      </w:r>
+      <w:r>
+        <w:rPr>
+          <w:lang w:val="en-US"/>
+        </w:rPr>
+        <w:t xml:space="preserve"> interrupts.</w:t>
+      </w:r>
+    </w:p>
+    <w:p>
+      <w:pPr>
+        <w:keepNext/>
+      </w:pPr>
+      <w:r>
+        <w:rPr>
+          <w:noProof/>
+          <w:lang w:eastAsia="sv-SE"/>
+        </w:rPr>
+        <w:drawing>
+          <wp:inline distT="0" distB="0" distL="0" distR="0">
+            <wp:extent cx="5753100" cy="2381250"/>
+            <wp:effectExtent l="19050" t="0" r="0" b="0"/>
+            <wp:docPr id="4" name="Picture 2" descr="Z:\robolab\EDF_flow.png"/>
+            <wp:cNvGraphicFramePr>
+              <a:graphicFrameLocks xmlns:a="http://schemas.openxmlformats.org/drawingml/2006/main" noChangeAspect="1"/>
+            </wp:cNvGraphicFramePr>
+            <a:graphic xmlns:a="http://schemas.openxmlformats.org/drawingml/2006/main">
+              <a:graphicData uri="http://schemas.openxmlformats.org/drawingml/2006/picture">
+                <pic:pic xmlns:pic="http://schemas.openxmlformats.org/drawingml/2006/picture">
+                  <pic:nvPicPr>
+                    <pic:cNvPr id="0" name="Picture 2" descr="Z:\robolab\EDF_flow.png"/>
+                    <pic:cNvPicPr>
+                      <a:picLocks noChangeAspect="1" noChangeArrowheads="1"/>
+                    </pic:cNvPicPr>
+                  </pic:nvPicPr>
+                  <pic:blipFill>
+                    <a:blip r:embed="rId9" cstate="print"/>
+                    <a:srcRect/>
+                    <a:stretch>
+                      <a:fillRect/>
+                    </a:stretch>
+                  </pic:blipFill>
+                  <pic:spPr bwMode="auto">
+                    <a:xfrm>
+                      <a:off x="0" y="0"/>
+                      <a:ext cx="5753100" cy="2381250"/>
+                    </a:xfrm>
+                    <a:prstGeom prst="rect">
+                      <a:avLst/>
+                    </a:prstGeom>
+                    <a:noFill/>
+                    <a:ln w="9525">
+                      <a:noFill/>
+                      <a:miter lim="800000"/>
+                      <a:headEnd/>
+                      <a:tailEnd/>
+                    </a:ln>
+                  </pic:spPr>
+                </pic:pic>
+              </a:graphicData>
+            </a:graphic>
+          </wp:inline>
+        </w:drawing>
+      </w:r>
+    </w:p>
+    <w:p>
+      <w:pPr>
+        <w:pStyle w:val="Caption"/>
+        <w:rPr>
+          <w:lang w:val="en-US"/>
+        </w:rPr>
+      </w:pPr>
+      <w:bookmarkStart w:id="2" w:name="_Ref276641593"/>
+      <w:r>
+        <w:rPr>
+          <w:lang w:val="en-US"/>
+        </w:rPr>
+        <w:t xml:space="preserve">Figure </w:t>
+      </w:r>
+      <w:r>
+        <w:fldChar w:fldCharType="begin"/>
+      </w:r>
+      <w:r>
+        <w:rPr>
+          <w:lang w:val="en-US"/>
+        </w:rPr>
+        <w:instrText xml:space="preserve"> SEQ Figure \* ARABIC </w:instrText>
+      </w:r>
+      <w:r>
+        <w:fldChar w:fldCharType="separate"/>
+      </w:r>
+      <w:r>
+        <w:rPr>
+          <w:noProof/>
+          <w:lang w:val="en-US"/>
+        </w:rPr>
+        <w:t>3</w:t>
+      </w:r>
+      <w:r>
+        <w:fldChar w:fldCharType="end"/>
+      </w:r>
+      <w:bookmarkEnd w:id="2"/>
+      <w:r>
+        <w:rPr>
+          <w:lang w:val="en-US"/>
+        </w:rPr>
+        <w:t>: EDF flow chart.</w:t>
+      </w:r>
+    </w:p>
+    <w:p>
+      <w:pPr>
+        <w:pStyle w:val="Quote"/>
+        <w:rPr>
+          <w:rStyle w:val="Emphasis"/>
+          <w:lang w:val="en-US"/>
+        </w:rPr>
+      </w:pPr>
+      <w:r>
+        <w:rPr>
+          <w:rStyle w:val="Emphasis"/>
+          <w:lang w:val="en-US"/>
+        </w:rPr>
+        <w:t>What has to be done off-line (i.e. before you run the scheduler) and on-line (i.e. during run-time)?</w:t>
+      </w:r>
+    </w:p>
+    <w:p>
+      <w:pPr>
+        <w:rPr>
+          <w:lang w:val="en-US"/>
+        </w:rPr>
+      </w:pPr>
+      <w:r>
+        <w:rPr>
+          <w:lang w:val="en-US"/>
+        </w:rPr>
+        <w:t xml:space="preserve">When using RMS scheduling, you need to prioritize all processes/tasks offline. Online the scheduler only changes to the ready process with the highest priority as shown in </w:t>
+      </w:r>
+      <w:r>
+        <w:rPr>
+          <w:lang w:val="en-US"/>
+        </w:rPr>
+        <w:fldChar w:fldCharType="begin"/>
+      </w:r>
+      <w:r>
+        <w:rPr>
+          <w:lang w:val="en-US"/>
+        </w:rPr>
+        <w:instrText xml:space="preserve"> REF _Ref276641582 \h </w:instrText>
+      </w:r>
+      <w:r>
+        <w:rPr>
+          <w:lang w:val="en-US"/>
+        </w:rPr>
+      </w:r>
+      <w:r>
+        <w:rPr>
+          <w:lang w:val="en-US"/>
+        </w:rPr>
+        <w:fldChar w:fldCharType="separate"/>
+      </w:r>
+      <w:r>
+        <w:rPr>
+          <w:lang w:val="en-US"/>
+        </w:rPr>
+        <w:t xml:space="preserve">Figure </w:t>
+      </w:r>
+      <w:r>
+        <w:rPr>
+          <w:noProof/>
+          <w:lang w:val="en-US"/>
+        </w:rPr>
+        <w:t>2</w:t>
+      </w:r>
+      <w:r>
+        <w:rPr>
+          <w:lang w:val="en-US"/>
+        </w:rPr>
+        <w:fldChar w:fldCharType="end"/>
+      </w:r>
+      <w:r>
+        <w:rPr>
+          <w:lang w:val="en-US"/>
+        </w:rPr>
+        <w:t>.</w:t>
+      </w:r>
+    </w:p>
+    <w:p>
+      <w:pPr>
+        <w:rPr>
+          <w:lang w:val="en-US"/>
+        </w:rPr>
+      </w:pPr>
+      <w:r>
+        <w:rPr>
+          <w:lang w:val="en-US"/>
+        </w:rPr>
+        <w:t xml:space="preserve">If EDF is used, nothing needs to be done offline. Online, the scheduler needs to prioritize the tasks in the ready queue. This is done by checking closest relative deadline. This is done when a task is released or has finished as shown in </w:t>
+      </w:r>
+      <w:r>
+        <w:rPr>
+          <w:lang w:val="en-US"/>
+        </w:rPr>
+        <w:fldChar w:fldCharType="begin"/>
+      </w:r>
+      <w:r>
+        <w:rPr>
+          <w:lang w:val="en-US"/>
+        </w:rPr>
+        <w:instrText xml:space="preserve"> REF _Ref276641593 \h </w:instrText>
+      </w:r>
+      <w:r>
+        <w:rPr>
+          <w:lang w:val="en-US"/>
+        </w:rPr>
+      </w:r>
+      <w:r>
+        <w:rPr>
+          <w:lang w:val="en-US"/>
+        </w:rPr>
+        <w:fldChar w:fldCharType="separate"/>
+      </w:r>
+      <w:r>
+        <w:rPr>
+          <w:lang w:val="en-US"/>
+        </w:rPr>
+        <w:t xml:space="preserve">Figure </w:t>
+      </w:r>
+      <w:r>
+        <w:rPr>
+          <w:noProof/>
+          <w:lang w:val="en-US"/>
+        </w:rPr>
+        <w:t>3</w:t>
+      </w:r>
+      <w:r>
+        <w:rPr>
+          <w:lang w:val="en-US"/>
+        </w:rPr>
+        <w:fldChar w:fldCharType="end"/>
+      </w:r>
+      <w:r>
+        <w:rPr>
+          <w:lang w:val="en-US"/>
+        </w:rPr>
+        <w:t>. This is the only difference to a RMS scheduler.</w:t>
+      </w:r>
+    </w:p>
+    <w:p>
+      <w:pPr>
+        <w:pStyle w:val="Heading2"/>
+        <w:rPr>
+          <w:rStyle w:val="Emphasis"/>
+          <w:lang w:val="en-US"/>
+        </w:rPr>
+      </w:pPr>
+      <w:r>
+        <w:rPr>
+          <w:rStyle w:val="Emphasis"/>
+          <w:lang w:val="en-US"/>
+        </w:rPr>
+        <w:lastRenderedPageBreak/>
+        <w:t>Question 4</w:t>
+      </w:r>
+    </w:p>
+    <w:p>
+      <w:pPr>
+        <w:pStyle w:val="Quote"/>
+        <w:rPr>
+          <w:rStyle w:val="Emphasis"/>
+          <w:lang w:val="en-US"/>
+        </w:rPr>
+      </w:pPr>
+      <w:r>
+        <w:rPr>
+          <w:rStyle w:val="Emphasis"/>
+          <w:lang w:val="en-US"/>
+        </w:rPr>
+        <w:t xml:space="preserve"> Where and how do you look for deadline overruns in RMS and EDF?</w:t>
+      </w:r>
+    </w:p>
+    <w:p>
+      <w:pPr>
+        <w:rPr>
+          <w:lang w:val="en-US"/>
+        </w:rPr>
+      </w:pPr>
+      <w:r>
+        <w:rPr>
+          <w:lang w:val="en-US"/>
+        </w:rPr>
+        <w:t xml:space="preserve">The scheduler checks the deadline when the running process yields. It also checks the deadlines of the tasks in the ready queue when a new task should be started. In RMS, all tasks in the ready queue needs to be checked. In EDF, only the </w:t>
+      </w:r>
+      <w:proofErr w:type="gramStart"/>
+      <w:r>
+        <w:rPr>
+          <w:lang w:val="en-US"/>
+        </w:rPr>
+        <w:t>tasks</w:t>
+      </w:r>
+      <w:proofErr w:type="gramEnd"/>
+      <w:r>
+        <w:rPr>
+          <w:lang w:val="en-US"/>
+        </w:rPr>
+        <w:t xml:space="preserve"> up to a task which has not missed its deadline needs to be checked.</w:t>
+      </w:r>
+    </w:p>
+    <w:p>
+      <w:pPr>
+        <w:pStyle w:val="Quote"/>
+        <w:rPr>
+          <w:rStyle w:val="Emphasis"/>
+          <w:lang w:val="en-US"/>
+        </w:rPr>
+      </w:pPr>
+      <w:r>
+        <w:rPr>
+          <w:rStyle w:val="Emphasis"/>
+          <w:lang w:val="en-US"/>
+        </w:rPr>
+        <w:t>What has to be done when a deadline overrun has occurred?</w:t>
+      </w:r>
+    </w:p>
+    <w:p>
+      <w:pPr>
+        <w:rPr>
+          <w:lang w:val="en-US"/>
+        </w:rPr>
+      </w:pPr>
+      <w:r>
+        <w:rPr>
+          <w:lang w:val="en-US"/>
+        </w:rPr>
+        <w:t>The task needs to be stopped and rescheduled for its next deadline.</w:t>
+      </w:r>
+    </w:p>
+    <w:p>
+      <w:pPr>
+        <w:pStyle w:val="Heading1"/>
+        <w:rPr>
+          <w:lang w:val="en-US"/>
+        </w:rPr>
+      </w:pPr>
+      <w:r>
+        <w:rPr>
+          <w:lang w:val="en-US"/>
+        </w:rPr>
+        <w:t>Qualifying Questions</w:t>
+      </w:r>
+    </w:p>
+    <w:p>
+      <w:pPr>
+        <w:pStyle w:val="Heading2"/>
+        <w:rPr>
+          <w:lang w:val="en-US"/>
+        </w:rPr>
+      </w:pPr>
+      <w:r>
+        <w:rPr>
+          <w:lang w:val="en-US"/>
+        </w:rPr>
+        <w:t>Question 1</w:t>
       </w:r>
     </w:p>
     <w:p>
@@ -531,7 +1153,7 @@
           <w:rStyle w:val="Emphasis"/>
           <w:lang w:val="en-US"/>
         </w:rPr>
-        <w:t xml:space="preserve"> Outline the steps in the RMS and EDF scheduling process, preferably with a sequence chart (or a pseudocode, or a flowchart).</w:t>
+        <w:t>What can you conclude about the cyclic scheduling in dynamic environments?</w:t>
       </w:r>
     </w:p>
     <w:p>
@@ -549,7 +1171,7 @@
           <w:rStyle w:val="Emphasis"/>
           <w:lang w:val="en-US"/>
         </w:rPr>
-        <w:t>What has to be done off-line (i.e. before you run the scheduler) and on-line (i.e. during run-time)?</w:t>
+        <w:t>Have you experienced any drawbacks or benefits of this type of scheduler in the RoboLab environment? Relate the theory on cyclic scheduling with your experience with the labs.</w:t>
       </w:r>
     </w:p>
     <w:p>
@@ -565,7 +1187,7 @@
           <w:rStyle w:val="Emphasis"/>
           <w:lang w:val="en-US"/>
         </w:rPr>
-        <w:t>Question 4</w:t>
+        <w:t>Question 2</w:t>
       </w:r>
     </w:p>
     <w:p>
@@ -583,7 +1205,23 @@
           <w:rStyle w:val="Emphasis"/>
           <w:lang w:val="en-US"/>
         </w:rPr>
-        <w:t xml:space="preserve"> Where and how do you look for deadline overruns in RMS and EDF?</w:t>
+        <w:t>Compare the result of your simulations with the theoretical performance of the scheduling algorithms. Is the task set schedulable? How can the deadline miss ratio be explained? Where the results expected? Why or why not?</w:t>
+      </w:r>
+    </w:p>
+    <w:p>
+      <w:pPr>
+        <w:pStyle w:val="Heading2"/>
+        <w:rPr>
+          <w:rStyle w:val="Emphasis"/>
+          <w:lang w:val="en-US"/>
+        </w:rPr>
+      </w:pPr>
+      <w:r>
+        <w:rPr>
+          <w:rStyle w:val="Emphasis"/>
+          <w:lang w:val="en-US"/>
+        </w:rPr>
+        <w:t>Question 3</w:t>
       </w:r>
     </w:p>
     <w:p>
@@ -601,144 +1239,12 @@
           <w:rStyle w:val="Emphasis"/>
           <w:lang w:val="en-US"/>
         </w:rPr>
-        <w:t>What has to be done when a deadline overrun has occurred?</w:t>
-      </w:r>
-    </w:p>
-    <w:p>
-      <w:pPr>
-        <w:pStyle w:val="Heading1"/>
-        <w:rPr>
-          <w:lang w:val="en-US"/>
-        </w:rPr>
-      </w:pPr>
-      <w:r>
-        <w:rPr>
-          <w:lang w:val="en-US"/>
-        </w:rPr>
-        <w:t>Qualifying Questions</w:t>
-      </w:r>
-    </w:p>
-    <w:p>
-      <w:pPr>
-        <w:pStyle w:val="Heading2"/>
-        <w:rPr>
-          <w:lang w:val="en-US"/>
-        </w:rPr>
-      </w:pPr>
-      <w:r>
-        <w:rPr>
-          <w:lang w:val="en-US"/>
-        </w:rPr>
-        <w:t>Question 1</w:t>
-      </w:r>
-    </w:p>
-    <w:p>
-      <w:pPr>
-        <w:pStyle w:val="Quote"/>
-        <w:rPr>
-          <w:rStyle w:val="Strong"/>
-          <w:b w:val="0"/>
-          <w:bCs w:val="0"/>
-          <w:lang w:val="en-US"/>
-        </w:rPr>
-      </w:pPr>
-      <w:r>
-        <w:rPr>
-          <w:rStyle w:val="Emphasis"/>
-          <w:lang w:val="en-US"/>
-        </w:rPr>
-        <w:t>What can you conclude about the cyclic scheduling in dynamic environments?</w:t>
-      </w:r>
-    </w:p>
-    <w:p>
-      <w:pPr>
-        <w:pStyle w:val="Quote"/>
-        <w:rPr>
-          <w:rStyle w:val="Strong"/>
-          <w:b w:val="0"/>
-          <w:bCs w:val="0"/>
-          <w:lang w:val="en-US"/>
-        </w:rPr>
-      </w:pPr>
-      <w:r>
-        <w:rPr>
-          <w:rStyle w:val="Emphasis"/>
-          <w:lang w:val="en-US"/>
-        </w:rPr>
-        <w:t>Have you experienced any drawbacks or benefits of this type of scheduler in the RoboLab environment? Relate the theory on cyclic scheduling with your experience with the labs.</w:t>
-      </w:r>
-    </w:p>
-    <w:p>
-      <w:pPr>
-        <w:pStyle w:val="Heading2"/>
-        <w:rPr>
-          <w:rStyle w:val="Emphasis"/>
-          <w:lang w:val="en-US"/>
-        </w:rPr>
-      </w:pPr>
-      <w:r>
-        <w:rPr>
-          <w:rStyle w:val="Emphasis"/>
-          <w:lang w:val="en-US"/>
-        </w:rPr>
-        <w:t>Question 2</w:t>
-      </w:r>
-    </w:p>
-    <w:p>
-      <w:pPr>
-        <w:pStyle w:val="Quote"/>
-        <w:rPr>
-          <w:rStyle w:val="Strong"/>
-          <w:b w:val="0"/>
-          <w:bCs w:val="0"/>
-          <w:lang w:val="en-US"/>
-        </w:rPr>
-      </w:pPr>
-      <w:r>
-        <w:rPr>
-          <w:rStyle w:val="Emphasis"/>
-          <w:lang w:val="en-US"/>
-        </w:rPr>
-        <w:t>Compare the result of your simulations with the theoretical performance of the scheduling algorithms. Is the task set schedulable? How can the deadline miss ratio be explained? Where the results expected? Why or why not?</w:t>
-      </w:r>
-    </w:p>
-    <w:p>
-      <w:pPr>
-        <w:pStyle w:val="Heading2"/>
-        <w:rPr>
-          <w:rStyle w:val="Emphasis"/>
-          <w:lang w:val="en-US"/>
-        </w:rPr>
-      </w:pPr>
-      <w:r>
-        <w:rPr>
-          <w:rStyle w:val="Emphasis"/>
-          <w:lang w:val="en-US"/>
-        </w:rPr>
-        <w:t>Question 3</w:t>
-      </w:r>
-    </w:p>
-    <w:p>
-      <w:pPr>
-        <w:pStyle w:val="Quote"/>
-        <w:rPr>
-          <w:rStyle w:val="Strong"/>
-          <w:b w:val="0"/>
-          <w:bCs w:val="0"/>
-          <w:lang w:val="en-US"/>
-        </w:rPr>
-      </w:pPr>
-      <w:r>
-        <w:rPr>
-          <w:rStyle w:val="Emphasis"/>
-          <w:lang w:val="en-US"/>
-        </w:rPr>
         <w:t>If you were the real-time system designer asked to implement a scheduler for an environment similar to RoboLab lab environment, what scheduling algorithm would you use? Motivate your answer based on your lab experiences.</w:t>
       </w:r>
     </w:p>
     <w:sectPr>
-      <w:headerReference w:type="default" r:id="rId8"/>
-      <w:footerReference w:type="default" r:id="rId9"/>
+      <w:headerReference w:type="default" r:id="rId10"/>
+      <w:footerReference w:type="default" r:id="rId11"/>
       <w:pgSz w:w="11906" w:h="16838"/>
       <w:pgMar w:top="1417" w:right="1417" w:bottom="1417" w:left="1417" w:header="708" w:footer="708" w:gutter="0"/>
       <w:cols w:space="708"/>
@@ -794,7 +1300,7 @@
             <w:rPr>
               <w:noProof/>
             </w:rPr>
-            <w:t>2</w:t>
+            <w:t>3</w:t>
           </w:r>
         </w:fldSimple>
       </w:p>
@@ -1409,6 +1915,7 @@
         <w:ilvl w:val="1"/>
       </w:numPr>
       <w:spacing w:after="240"/>
+      <w:ind w:left="284"/>
       <w:jc w:val="center"/>
     </w:pPr>
     <w:rPr>
@@ -1566,300 +2073,6 @@
     </w:rPr>
   </w:style>
 </w:styles>
-</file>
-
-<file path=word/glossary/document.xml><?xml version="1.0" encoding="utf-8"?>
-<w:glossaryDocument xmlns:ve="http://schemas.openxmlformats.org/markup-compatibility/2006" xmlns:o="urn:schemas-microsoft-com:office:office" xmlns:r="http://schemas.openxmlformats.org/officeDocument/2006/relationships" xmlns:m="http://schemas.openxmlformats.org/officeDocument/2006/math" xmlns:v="urn:schemas-microsoft-com:vml" xmlns:wp="http://schemas.openxmlformats.org/drawingml/2006/wordprocessingDrawing" xmlns:w10="urn:schemas-microsoft-com:office:word" xmlns:w="http://schemas.openxmlformats.org/wordprocessingml/2006/main" xmlns:wne="http://schemas.microsoft.com/office/word/2006/wordml">
-  <w:docParts/>
-</w:glossaryDocument>
-</file>
-
-<file path=word/glossary/fontTable.xml><?xml version="1.0" encoding="utf-8"?>
-<w:fonts xmlns:r="http://schemas.openxmlformats.org/officeDocument/2006/relationships" xmlns:w="http://schemas.openxmlformats.org/wordprocessingml/2006/main">
-  <w:font w:name="Symbol">
-    <w:panose1 w:val="05050102010706020507"/>
-    <w:charset w:val="02"/>
-    <w:family w:val="roman"/>
-    <w:pitch w:val="variable"/>
-    <w:sig w:usb0="00000000" w:usb1="10000000" w:usb2="00000000" w:usb3="00000000" w:csb0="80000000" w:csb1="00000000"/>
-  </w:font>
-  <w:font w:name="Times New Roman">
-    <w:panose1 w:val="02020603050405020304"/>
-    <w:charset w:val="00"/>
-    <w:family w:val="roman"/>
-    <w:pitch w:val="variable"/>
-    <w:sig w:usb0="20002A87" w:usb1="80000000" w:usb2="00000008" w:usb3="00000000" w:csb0="000001FF" w:csb1="00000000"/>
-  </w:font>
-  <w:font w:name="Courier New">
-    <w:panose1 w:val="02070309020205020404"/>
-    <w:charset w:val="00"/>
-    <w:family w:val="modern"/>
-    <w:pitch w:val="fixed"/>
-    <w:sig w:usb0="20002A87" w:usb1="80000000" w:usb2="00000008" w:usb3="00000000" w:csb0="000001FF" w:csb1="00000000"/>
-  </w:font>
-  <w:font w:name="Wingdings">
-    <w:panose1 w:val="05000000000000000000"/>
-    <w:charset w:val="02"/>
-    <w:family w:val="auto"/>
-    <w:pitch w:val="variable"/>
-    <w:sig w:usb0="00000000" w:usb1="10000000" w:usb2="00000000" w:usb3="00000000" w:csb0="80000000" w:csb1="00000000"/>
-  </w:font>
-  <w:font w:name="Calibri">
-    <w:panose1 w:val="020F0502020204030204"/>
-    <w:charset w:val="00"/>
-    <w:family w:val="swiss"/>
-    <w:pitch w:val="variable"/>
-    <w:sig w:usb0="A00002EF" w:usb1="4000207B" w:usb2="00000000" w:usb3="00000000" w:csb0="0000009F" w:csb1="00000000"/>
-  </w:font>
-  <w:font w:name="Cambria">
-    <w:panose1 w:val="02040503050406030204"/>
-    <w:charset w:val="00"/>
-    <w:family w:val="roman"/>
-    <w:pitch w:val="variable"/>
-    <w:sig w:usb0="A00002EF" w:usb1="4000004B" w:usb2="00000000" w:usb3="00000000" w:csb0="0000009F" w:csb1="00000000"/>
-  </w:font>
-  <w:font w:name="Tahoma">
-    <w:panose1 w:val="020B0604030504040204"/>
-    <w:charset w:val="00"/>
-    <w:family w:val="swiss"/>
-    <w:pitch w:val="variable"/>
-    <w:sig w:usb0="61002A87" w:usb1="80000000" w:usb2="00000008" w:usb3="00000000" w:csb0="000101FF" w:csb1="00000000"/>
-  </w:font>
-</w:fonts>
-</file>
-
-<file path=word/glossary/settings.xml><?xml version="1.0" encoding="utf-8"?>
-<w:settings xmlns:o="urn:schemas-microsoft-com:office:office" xmlns:r="http://schemas.openxmlformats.org/officeDocument/2006/relationships" xmlns:m="http://schemas.openxmlformats.org/officeDocument/2006/math" xmlns:v="urn:schemas-microsoft-com:vml" xmlns:w10="urn:schemas-microsoft-com:office:word" xmlns:w="http://schemas.openxmlformats.org/wordprocessingml/2006/main" xmlns:sl="http://schemas.openxmlformats.org/schemaLibrary/2006/main">
-  <w:view w:val="normal"/>
-  <w:defaultTabStop w:val="1304"/>
-  <w:hyphenationZone w:val="425"/>
-  <w:characterSpacingControl w:val="doNotCompress"/>
-  <w:compat>
-    <w:useFELayout/>
-  </w:compat>
-  <w:rsids>
-    <w:rsidRoot w:val="00FA2502"/>
-    <w:rsid w:val="00FA2502"/>
-  </w:rsids>
-  <m:mathPr>
-    <m:mathFont m:val="Cambria Math"/>
-    <m:brkBin m:val="before"/>
-    <m:brkBinSub m:val="--"/>
-    <m:smallFrac m:val="off"/>
-    <m:dispDef/>
-    <m:lMargin m:val="0"/>
-    <m:rMargin m:val="0"/>
-    <m:defJc m:val="centerGroup"/>
-    <m:wrapIndent m:val="1440"/>
-    <m:intLim m:val="subSup"/>
-    <m:naryLim m:val="undOvr"/>
-  </m:mathPr>
-  <w:themeFontLang w:val="sv-SE"/>
-  <w:clrSchemeMapping w:bg1="light1" w:t1="dark1" w:bg2="light2" w:t2="dark2" w:accent1="accent1" w:accent2="accent2" w:accent3="accent3" w:accent4="accent4" w:accent5="accent5" w:accent6="accent6" w:hyperlink="hyperlink" w:followedHyperlink="followedHyperlink"/>
-  <w:decimalSymbol w:val=","/>
-  <w:listSeparator w:val=";"/>
-</w:settings>
-</file>
-
-<file path=word/glossary/styles.xml><?xml version="1.0" encoding="utf-8"?>
-<w:styles xmlns:r="http://schemas.openxmlformats.org/officeDocument/2006/relationships" xmlns:w="http://schemas.openxmlformats.org/wordprocessingml/2006/main">
-  <w:docDefaults>
-    <w:rPrDefault>
-      <w:rPr>
-        <w:rFonts w:asciiTheme="minorHAnsi" w:eastAsiaTheme="minorEastAsia" w:hAnsiTheme="minorHAnsi" w:cstheme="minorBidi"/>
-        <w:sz w:val="22"/>
-        <w:szCs w:val="22"/>
-        <w:lang w:val="sv-SE" w:eastAsia="sv-SE" w:bidi="ar-SA"/>
-      </w:rPr>
-    </w:rPrDefault>
-    <w:pPrDefault>
-      <w:pPr>
-        <w:spacing w:after="200" w:line="276" w:lineRule="auto"/>
-      </w:pPr>
-    </w:pPrDefault>
-  </w:docDefaults>
-  <w:latentStyles w:defLockedState="0" w:defUIPriority="99" w:defSemiHidden="1" w:defUnhideWhenUsed="1" w:defQFormat="0" w:count="267">
-    <w:lsdException w:name="Normal" w:semiHidden="0" w:uiPriority="0" w:unhideWhenUsed="0" w:qFormat="1"/>
-    <w:lsdException w:name="heading 1" w:semiHidden="0" w:uiPriority="9" w:unhideWhenUsed="0" w:qFormat="1"/>
-    <w:lsdException w:name="heading 2" w:uiPriority="9" w:qFormat="1"/>
-    <w:lsdException w:name="heading 3" w:uiPriority="9" w:qFormat="1"/>
-    <w:lsdException w:name="heading 4" w:uiPriority="9" w:qFormat="1"/>
-    <w:lsdException w:name="heading 5" w:uiPriority="9" w:qFormat="1"/>
-    <w:lsdException w:name="heading 6" w:uiPriority="9" w:qFormat="1"/>
-    <w:lsdException w:name="heading 7" w:uiPriority="9" w:qFormat="1"/>
-    <w:lsdException w:name="heading 8" w:uiPriority="9" w:qFormat="1"/>
-    <w:lsdException w:name="heading 9" w:uiPriority="9" w:qFormat="1"/>
-    <w:lsdException w:name="toc 1" w:uiPriority="39"/>
-    <w:lsdException w:name="toc 2" w:uiPriority="39"/>
-    <w:lsdException w:name="toc 3" w:uiPriority="39"/>
-    <w:lsdException w:name="toc 4" w:uiPriority="39"/>
-    <w:lsdException w:name="toc 5" w:uiPriority="39"/>
-    <w:lsdException w:name="toc 6" w:uiPriority="39"/>
-    <w:lsdException w:name="toc 7" w:uiPriority="39"/>
-    <w:lsdException w:name="toc 8" w:uiPriority="39"/>
-    <w:lsdException w:name="toc 9" w:uiPriority="39"/>
-    <w:lsdException w:name="caption" w:uiPriority="35" w:qFormat="1"/>
-    <w:lsdException w:name="Title" w:semiHidden="0" w:uiPriority="10" w:unhideWhenUsed="0" w:qFormat="1"/>
-    <w:lsdException w:name="Default Paragraph Font" w:uiPriority="1"/>
-    <w:lsdException w:name="Subtitle" w:semiHidden="0" w:uiPriority="11" w:unhideWhenUsed="0" w:qFormat="1"/>
-    <w:lsdException w:name="Strong" w:semiHidden="0" w:uiPriority="22" w:unhideWhenUsed="0" w:qFormat="1"/>
-    <w:lsdException w:name="Emphasis" w:semiHidden="0" w:uiPriority="20" w:unhideWhenUsed="0" w:qFormat="1"/>
-    <w:lsdException w:name="Table Grid" w:semiHidden="0" w:uiPriority="59" w:unhideWhenUsed="0"/>
-    <w:lsdException w:name="Placeholder Text" w:unhideWhenUsed="0"/>
-    <w:lsdException w:name="No Spacing" w:semiHidden="0" w:uiPriority="1" w:unhideWhenUsed="0" w:qFormat="1"/>
-    <w:lsdException w:name="Light Shading" w:semiHidden="0" w:uiPriority="60" w:unhideWhenUsed="0"/>
-    <w:lsdException w:name="Light List" w:semiHidden="0" w:uiPriority="61" w:unhideWhenUsed="0"/>
-    <w:lsdException w:name="Light Grid" w:semiHidden="0" w:uiPriority="62" w:unhideWhenUsed="0"/>
-    <w:lsdException w:name="Medium Shading 1" w:semiHidden="0" w:uiPriority="63" w:unhideWhenUsed="0"/>
-    <w:lsdException w:name="Medium Shading 2" w:semiHidden="0" w:uiPriority="64" w:unhideWhenUsed="0"/>
-    <w:lsdException w:name="Medium List 1" w:semiHidden="0" w:uiPriority="65" w:unhideWhenUsed="0"/>
-    <w:lsdException w:name="Medium List 2" w:semiHidden="0" w:uiPriority="66" w:unhideWhenUsed="0"/>
-    <w:lsdException w:name="Medium Grid 1" w:semiHidden="0" w:uiPriority="67" w:unhideWhenUsed="0"/>
-    <w:lsdException w:name="Medium Grid 2" w:semiHidden="0" w:uiPriority="68" w:unhideWhenUsed="0"/>
-    <w:lsdException w:name="Medium Grid 3" w:semiHidden="0" w:uiPriority="69" w:unhideWhenUsed="0"/>
-    <w:lsdException w:name="Dark List" w:semiHidden="0" w:uiPriority="70" w:unhideWhenUsed="0"/>
-    <w:lsdException w:name="Colorful Shading" w:semiHidden="0" w:uiPriority="71" w:unhideWhenUsed="0"/>
-    <w:lsdException w:name="Colorful List" w:semiHidden="0" w:uiPriority="72" w:unhideWhenUsed="0"/>
-    <w:lsdException w:name="Colorful Grid" w:semiHidden="0" w:uiPriority="73" w:unhideWhenUsed="0"/>
-    <w:lsdException w:name="Light Shading Accent 1" w:semiHidden="0" w:uiPriority="60" w:unhideWhenUsed="0"/>
-    <w:lsdException w:name="Light List Accent 1" w:semiHidden="0" w:uiPriority="61" w:unhideWhenUsed="0"/>
-    <w:lsdException w:name="Light Grid Accent 1" w:semiHidden="0" w:uiPriority="62" w:unhideWhenUsed="0"/>
-    <w:lsdException w:name="Medium Shading 1 Accent 1" w:semiHidden="0" w:uiPriority="63" w:unhideWhenUsed="0"/>
-    <w:lsdException w:name="Medium Shading 2 Accent 1" w:semiHidden="0" w:uiPriority="64" w:unhideWhenUsed="0"/>
-    <w:lsdException w:name="Medium List 1 Accent 1" w:semiHidden="0" w:uiPriority="65" w:unhideWhenUsed="0"/>
-    <w:lsdException w:name="Revision" w:unhideWhenUsed="0"/>
-    <w:lsdException w:name="List Paragraph" w:semiHidden="0" w:uiPriority="34" w:unhideWhenUsed="0" w:qFormat="1"/>
-    <w:lsdException w:name="Quote" w:semiHidden="0" w:uiPriority="29" w:unhideWhenUsed="0" w:qFormat="1"/>
-    <w:lsdException w:name="Intense Quote" w:semiHidden="0" w:uiPriority="30" w:unhideWhenUsed="0" w:qFormat="1"/>
-    <w:lsdException w:name="Medium List 2 Accent 1" w:semiHidden="0" w:uiPriority="66" w:unhideWhenUsed="0"/>
-    <w:lsdException w:name="Medium Grid 1 Accent 1" w:semiHidden="0" w:uiPriority="67" w:unhideWhenUsed="0"/>
-    <w:lsdException w:name="Medium Grid 2 Accent 1" w:semiHidden="0" w:uiPriority="68" w:unhideWhenUsed="0"/>
-    <w:lsdException w:name="Medium Grid 3 Accent 1" w:semiHidden="0" w:uiPriority="69" w:unhideWhenUsed="0"/>
-    <w:lsdException w:name="Dark List Accent 1" w:semiHidden="0" w:uiPriority="70" w:unhideWhenUsed="0"/>
-    <w:lsdException w:name="Colorful Shading Accent 1" w:semiHidden="0" w:uiPriority="71" w:unhideWhenUsed="0"/>
-    <w:lsdException w:name="Colorful List Accent 1" w:semiHidden="0" w:uiPriority="72" w:unhideWhenUsed="0"/>
-    <w:lsdException w:name="Colorful Grid Accent 1" w:semiHidden="0" w:uiPriority="73" w:unhideWhenUsed="0"/>
-    <w:lsdException w:name="Light Shading Accent 2" w:semiHidden="0" w:uiPriority="60" w:unhideWhenUsed="0"/>
-    <w:lsdException w:name="Light List Accent 2" w:semiHidden="0" w:uiPriority="61" w:unhideWhenUsed="0"/>
-    <w:lsdException w:name="Light Grid Accent 2" w:semiHidden="0" w:uiPriority="62" w:unhideWhenUsed="0"/>
-    <w:lsdException w:name="Medium Shading 1 Accent 2" w:semiHidden="0" w:uiPriority="63" w:unhideWhenUsed="0"/>
-    <w:lsdException w:name="Medium Shading 2 Accent 2" w:semiHidden="0" w:uiPriority="64" w:unhideWhenUsed="0"/>
-    <w:lsdException w:name="Medium List 1 Accent 2" w:semiHidden="0" w:uiPriority="65" w:unhideWhenUsed="0"/>
-    <w:lsdException w:name="Medium List 2 Accent 2" w:semiHidden="0" w:uiPriority="66" w:unhideWhenUsed="0"/>
-    <w:lsdException w:name="Medium Grid 1 Accent 2" w:semiHidden="0" w:uiPriority="67" w:unhideWhenUsed="0"/>
-    <w:lsdException w:name="Medium Grid 2 Accent 2" w:semiHidden="0" w:uiPriority="68" w:unhideWhenUsed="0"/>
-    <w:lsdException w:name="Medium Grid 3 Accent 2" w:semiHidden="0" w:uiPriority="69" w:unhideWhenUsed="0"/>
-    <w:lsdException w:name="Dark List Accent 2" w:semiHidden="0" w:uiPriority="70" w:unhideWhenUsed="0"/>
-    <w:lsdException w:name="Colorful Shading Accent 2" w:semiHidden="0" w:uiPriority="71" w:unhideWhenUsed="0"/>
-    <w:lsdException w:name="Colorful List Accent 2" w:semiHidden="0" w:uiPriority="72" w:unhideWhenUsed="0"/>
-    <w:lsdException w:name="Colorful Grid Accent 2" w:semiHidden="0" w:uiPriority="73" w:unhideWhenUsed="0"/>
-    <w:lsdException w:name="Light Shading Accent 3" w:semiHidden="0" w:uiPriority="60" w:unhideWhenUsed="0"/>
-    <w:lsdException w:name="Light List Accent 3" w:semiHidden="0" w:uiPriority="61" w:unhideWhenUsed="0"/>
-    <w:lsdException w:name="Light Grid Accent 3" w:semiHidden="0" w:uiPriority="62" w:unhideWhenUsed="0"/>
-    <w:lsdException w:name="Medium Shading 1 Accent 3" w:semiHidden="0" w:uiPriority="63" w:unhideWhenUsed="0"/>
-    <w:lsdException w:name="Medium Shading 2 Accent 3" w:semiHidden="0" w:uiPriority="64" w:unhideWhenUsed="0"/>
-    <w:lsdException w:name="Medium List 1 Accent 3" w:semiHidden="0" w:uiPriority="65" w:unhideWhenUsed="0"/>
-    <w:lsdException w:name="Medium List 2 Accent 3" w:semiHidden="0" w:uiPriority="66" w:unhideWhenUsed="0"/>
-    <w:lsdException w:name="Medium Grid 1 Accent 3" w:semiHidden="0" w:uiPriority="67" w:unhideWhenUsed="0"/>
-    <w:lsdException w:name="Medium Grid 2 Accent 3" w:semiHidden="0" w:uiPriority="68" w:unhideWhenUsed="0"/>
-    <w:lsdException w:name="Medium Grid 3 Accent 3" w:semiHidden="0" w:uiPriority="69" w:unhideWhenUsed="0"/>
-    <w:lsdException w:name="Dark List Accent 3" w:semiHidden="0" w:uiPriority="70" w:unhideWhenUsed="0"/>
-    <w:lsdException w:name="Colorful Shading Accent 3" w:semiHidden="0" w:uiPriority="71" w:unhideWhenUsed="0"/>
-    <w:lsdException w:name="Colorful List Accent 3" w:semiHidden="0" w:uiPriority="72" w:unhideWhenUsed="0"/>
-    <w:lsdException w:name="Colorful Grid Accent 3" w:semiHidden="0" w:uiPriority="73" w:unhideWhenUsed="0"/>
-    <w:lsdException w:name="Light Shading Accent 4" w:semiHidden="0" w:uiPriority="60" w:unhideWhenUsed="0"/>
-    <w:lsdException w:name="Light List Accent 4" w:semiHidden="0" w:uiPriority="61" w:unhideWhenUsed="0"/>
-    <w:lsdException w:name="Light Grid Accent 4" w:semiHidden="0" w:uiPriority="62" w:unhideWhenUsed="0"/>
-    <w:lsdException w:name="Medium Shading 1 Accent 4" w:semiHidden="0" w:uiPriority="63" w:unhideWhenUsed="0"/>
-    <w:lsdException w:name="Medium Shading 2 Accent 4" w:semiHidden="0" w:uiPriority="64" w:unhideWhenUsed="0"/>
-    <w:lsdException w:name="Medium List 1 Accent 4" w:semiHidden="0" w:uiPriority="65" w:unhideWhenUsed="0"/>
-    <w:lsdException w:name="Medium List 2 Accent 4" w:semiHidden="0" w:uiPriority="66" w:unhideWhenUsed="0"/>
-    <w:lsdException w:name="Medium Grid 1 Accent 4" w:semiHidden="0" w:uiPriority="67" w:unhideWhenUsed="0"/>
-    <w:lsdException w:name="Medium Grid 2 Accent 4" w:semiHidden="0" w:uiPriority="68" w:unhideWhenUsed="0"/>
-    <w:lsdException w:name="Medium Grid 3 Accent 4" w:semiHidden="0" w:uiPriority="69" w:unhideWhenUsed="0"/>
-    <w:lsdException w:name="Dark List Accent 4" w:semiHidden="0" w:uiPriority="70" w:unhideWhenUsed="0"/>
-    <w:lsdException w:name="Colorful Shading Accent 4" w:semiHidden="0" w:uiPriority="71" w:unhideWhenUsed="0"/>
-    <w:lsdException w:name="Colorful List Accent 4" w:semiHidden="0" w:uiPriority="72" w:unhideWhenUsed="0"/>
-    <w:lsdException w:name="Colorful Grid Accent 4" w:semiHidden="0" w:uiPriority="73" w:unhideWhenUsed="0"/>
-    <w:lsdException w:name="Light Shading Accent 5" w:semiHidden="0" w:uiPriority="60" w:unhideWhenUsed="0"/>
-    <w:lsdException w:name="Light List Accent 5" w:semiHidden="0" w:uiPriority="61" w:unhideWhenUsed="0"/>
-    <w:lsdException w:name="Light Grid Accent 5" w:semiHidden="0" w:uiPriority="62" w:unhideWhenUsed="0"/>
-    <w:lsdException w:name="Medium Shading 1 Accent 5" w:semiHidden="0" w:uiPriority="63" w:unhideWhenUsed="0"/>
-    <w:lsdException w:name="Medium Shading 2 Accent 5" w:semiHidden="0" w:uiPriority="64" w:unhideWhenUsed="0"/>
-    <w:lsdException w:name="Medium List 1 Accent 5" w:semiHidden="0" w:uiPriority="65" w:unhideWhenUsed="0"/>
-    <w:lsdException w:name="Medium List 2 Accent 5" w:semiHidden="0" w:uiPriority="66" w:unhideWhenUsed="0"/>
-    <w:lsdException w:name="Medium Grid 1 Accent 5" w:semiHidden="0" w:uiPriority="67" w:unhideWhenUsed="0"/>
-    <w:lsdException w:name="Medium Grid 2 Accent 5" w:semiHidden="0" w:uiPriority="68" w:unhideWhenUsed="0"/>
-    <w:lsdException w:name="Medium Grid 3 Accent 5" w:semiHidden="0" w:uiPriority="69" w:unhideWhenUsed="0"/>
-    <w:lsdException w:name="Dark List Accent 5" w:semiHidden="0" w:uiPriority="70" w:unhideWhenUsed="0"/>
-    <w:lsdException w:name="Colorful Shading Accent 5" w:semiHidden="0" w:uiPriority="71" w:unhideWhenUsed="0"/>
-    <w:lsdException w:name="Colorful List Accent 5" w:semiHidden="0" w:uiPriority="72" w:unhideWhenUsed="0"/>
-    <w:lsdException w:name="Colorful Grid Accent 5" w:semiHidden="0" w:uiPriority="73" w:unhideWhenUsed="0"/>
-    <w:lsdException w:name="Light Shading Accent 6" w:semiHidden="0" w:uiPriority="60" w:unhideWhenUsed="0"/>
-    <w:lsdException w:name="Light List Accent 6" w:semiHidden="0" w:uiPriority="61" w:unhideWhenUsed="0"/>
-    <w:lsdException w:name="Light Grid Accent 6" w:semiHidden="0" w:uiPriority="62" w:unhideWhenUsed="0"/>
-    <w:lsdException w:name="Medium Shading 1 Accent 6" w:semiHidden="0" w:uiPriority="63" w:unhideWhenUsed="0"/>
-    <w:lsdException w:name="Medium Shading 2 Accent 6" w:semiHidden="0" w:uiPriority="64" w:unhideWhenUsed="0"/>
-    <w:lsdException w:name="Medium List 1 Accent 6" w:semiHidden="0" w:uiPriority="65" w:unhideWhenUsed="0"/>
-    <w:lsdException w:name="Medium List 2 Accent 6" w:semiHidden="0" w:uiPriority="66" w:unhideWhenUsed="0"/>
-    <w:lsdException w:name="Medium Grid 1 Accent 6" w:semiHidden="0" w:uiPriority="67" w:unhideWhenUsed="0"/>
-    <w:lsdException w:name="Medium Grid 2 Accent 6" w:semiHidden="0" w:uiPriority="68" w:unhideWhenUsed="0"/>
-    <w:lsdException w:name="Medium Grid 3 Accent 6" w:semiHidden="0" w:uiPriority="69" w:unhideWhenUsed="0"/>
-    <w:lsdException w:name="Dark List Accent 6" w:semiHidden="0" w:uiPriority="70" w:unhideWhenUsed="0"/>
-    <w:lsdException w:name="Colorful Shading Accent 6" w:semiHidden="0" w:uiPriority="71" w:unhideWhenUsed="0"/>
-    <w:lsdException w:name="Colorful List Accent 6" w:semiHidden="0" w:uiPriority="72" w:unhideWhenUsed="0"/>
-    <w:lsdException w:name="Colorful Grid Accent 6" w:semiHidden="0" w:uiPriority="73" w:unhideWhenUsed="0"/>
-    <w:lsdException w:name="Subtle Emphasis" w:semiHidden="0" w:uiPriority="19" w:unhideWhenUsed="0" w:qFormat="1"/>
-    <w:lsdException w:name="Intense Emphasis" w:semiHidden="0" w:uiPriority="21" w:unhideWhenUsed="0" w:qFormat="1"/>
-    <w:lsdException w:name="Subtle Reference" w:semiHidden="0" w:uiPriority="31" w:unhideWhenUsed="0" w:qFormat="1"/>
-    <w:lsdException w:name="Intense Reference" w:semiHidden="0" w:uiPriority="32" w:unhideWhenUsed="0" w:qFormat="1"/>
-    <w:lsdException w:name="Book Title" w:semiHidden="0" w:uiPriority="33" w:unhideWhenUsed="0" w:qFormat="1"/>
-    <w:lsdException w:name="Bibliography" w:uiPriority="37"/>
-    <w:lsdException w:name="TOC Heading" w:uiPriority="39" w:qFormat="1"/>
-  </w:latentStyles>
-  <w:style w:type="paragraph" w:default="1" w:styleId="Normal">
-    <w:name w:val="Normal"/>
-    <w:qFormat/>
-  </w:style>
-  <w:style w:type="character" w:default="1" w:styleId="DefaultParagraphFont">
-    <w:name w:val="Default Paragraph Font"/>
-    <w:uiPriority w:val="1"/>
-    <w:semiHidden/>
-    <w:unhideWhenUsed/>
-  </w:style>
-  <w:style w:type="table" w:default="1" w:styleId="TableNormal">
-    <w:name w:val="Normal Table"/>
-    <w:uiPriority w:val="99"/>
-    <w:semiHidden/>
-    <w:unhideWhenUsed/>
-    <w:qFormat/>
-    <w:tblPr>
-      <w:tblInd w:w="0" w:type="dxa"/>
-      <w:tblCellMar>
-        <w:top w:w="0" w:type="dxa"/>
-        <w:left w:w="108" w:type="dxa"/>
-        <w:bottom w:w="0" w:type="dxa"/>
-        <w:right w:w="108" w:type="dxa"/>
-      </w:tblCellMar>
-    </w:tblPr>
-  </w:style>
-  <w:style w:type="numbering" w:default="1" w:styleId="NoList">
-    <w:name w:val="No List"/>
-    <w:uiPriority w:val="99"/>
-    <w:semiHidden/>
-    <w:unhideWhenUsed/>
-  </w:style>
-  <w:style w:type="paragraph" w:customStyle="1" w:styleId="3F140161B9224F23A69ABB36F4C5A8EE">
-    <w:name w:val="3F140161B9224F23A69ABB36F4C5A8EE"/>
-    <w:rsid w:val="00FA2502"/>
-  </w:style>
-</w:styles>
-</file>
-
-<file path=word/glossary/webSettings.xml><?xml version="1.0" encoding="utf-8"?>
-<w:webSettings xmlns:r="http://schemas.openxmlformats.org/officeDocument/2006/relationships" xmlns:w="http://schemas.openxmlformats.org/wordprocessingml/2006/main">
-  <w:optimizeForBrowser/>
-</w:webSettings>
 </file>
 
 <file path=word/theme/theme1.xml><?xml version="1.0" encoding="utf-8"?>

</xml_diff>

<commit_message>
lite småfix inför inlämning...
</commit_message>
<xml_diff>
--- a/rapport.docx
+++ b/rapport.docx
@@ -191,7 +191,21 @@
         <w:rPr>
           <w:lang w:val="en-US"/>
         </w:rPr>
-        <w:t xml:space="preserve"> periods are not harmonic, then two different approaches can be taken.  Either you push processes backwards in time when they clash or you run a process more often than it requires.</w:t>
+        <w:t xml:space="preserve"> periods are not </w:t>
+      </w:r>
+      <w:proofErr w:type="gramStart"/>
+      <w:r>
+        <w:rPr>
+          <w:lang w:val="en-US"/>
+        </w:rPr>
+        <w:t>harmonic</w:t>
+      </w:r>
+      <w:proofErr w:type="gramEnd"/>
+      <w:r>
+        <w:rPr>
+          <w:lang w:val="en-US"/>
+        </w:rPr>
+        <w:t>, then two different approaches can be taken.  Either you push processes backwards in time when they clash or you run a process more often than it requires.</w:t>
       </w:r>
     </w:p>
     <w:p>
@@ -310,7 +324,21 @@
         <w:rPr>
           <w:lang w:val="en-US"/>
         </w:rPr>
-        <w:t xml:space="preserve"> and the last are equal. Each minor cycle is 50 ms and the major cycle is 1 s. This means that the major cycle consists of 20 minor cycles.</w:t>
+        <w:t xml:space="preserve"> and the last are equal. Each minor cycle is 50 ms and the major cycle is 1 s. This means that the major </w:t>
+      </w:r>
+      <w:proofErr w:type="gramStart"/>
+      <w:r>
+        <w:rPr>
+          <w:lang w:val="en-US"/>
+        </w:rPr>
+        <w:t>cycle</w:t>
+      </w:r>
+      <w:proofErr w:type="gramEnd"/>
+      <w:r>
+        <w:rPr>
+          <w:lang w:val="en-US"/>
+        </w:rPr>
+        <w:t xml:space="preserve"> consists of 20 minor cycles.</w:t>
       </w:r>
       <w:r>
         <w:rPr>
@@ -599,7 +627,13 @@
         <w:rPr>
           <w:lang w:val="en-US"/>
         </w:rPr>
-        <w:t xml:space="preserve">Figure </w:t>
+        <w:t>Figure</w:t>
+      </w:r>
+      <w:r>
+        <w:rPr>
+          <w:lang w:val="en-US"/>
+        </w:rPr>
+        <w:t xml:space="preserve"> </w:t>
       </w:r>
       <w:r>
         <w:rPr>
@@ -969,7 +1003,13 @@
         <w:rPr>
           <w:lang w:val="en-US"/>
         </w:rPr>
-        <w:t xml:space="preserve">Figure </w:t>
+        <w:t>Figure</w:t>
+      </w:r>
+      <w:r>
+        <w:rPr>
+          <w:lang w:val="en-US"/>
+        </w:rPr>
+        <w:t xml:space="preserve"> </w:t>
       </w:r>
       <w:r>
         <w:rPr>
@@ -1097,7 +1137,21 @@
         <w:rPr>
           <w:lang w:val="en-US"/>
         </w:rPr>
-        <w:t>The scheduler checks the deadline when the running process yields. It also checks the deadlines of the tasks in the ready queue when a new task should be started. In RMS, all tasks in the ready queue needs to be checked. In EDF, only the tasks up to a task which has not missed its deadline needs to be checked.</w:t>
+        <w:t xml:space="preserve">The scheduler checks the deadline when the running process yields. It also checks the deadlines of the tasks in the ready queue when a new task should be started. In RMS, all tasks in the ready queue needs to be checked. In EDF, only the </w:t>
+      </w:r>
+      <w:proofErr w:type="gramStart"/>
+      <w:r>
+        <w:rPr>
+          <w:lang w:val="en-US"/>
+        </w:rPr>
+        <w:t>tasks</w:t>
+      </w:r>
+      <w:proofErr w:type="gramEnd"/>
+      <w:r>
+        <w:rPr>
+          <w:lang w:val="en-US"/>
+        </w:rPr>
+        <w:t xml:space="preserve"> up to a task which has not missed its deadline needs to be checked.</w:t>
       </w:r>
     </w:p>
     <w:p>
@@ -2807,14 +2861,7 @@
                 <w:rFonts w:eastAsiaTheme="minorEastAsia"/>
                 <w:lang w:val="en-US"/>
               </w:rPr>
-              <w:t xml:space="preserve">Reactor </w:t>
-            </w:r>
-            <w:r>
-              <w:rPr>
-                <w:rFonts w:eastAsiaTheme="minorEastAsia"/>
-                <w:lang w:val="en-US"/>
-              </w:rPr>
-              <w:t>for player 1</w:t>
+              <w:t>Reactor for player 1</w:t>
             </w:r>
           </w:p>
         </w:tc>
@@ -2867,14 +2914,7 @@
                 <w:rFonts w:eastAsiaTheme="minorEastAsia"/>
                 <w:lang w:val="en-US"/>
               </w:rPr>
-              <w:t xml:space="preserve">Reactor </w:t>
-            </w:r>
-            <w:r>
-              <w:rPr>
-                <w:rFonts w:eastAsiaTheme="minorEastAsia"/>
-                <w:lang w:val="en-US"/>
-              </w:rPr>
-              <w:t>for player 2</w:t>
+              <w:t>Reactor for player 2</w:t>
             </w:r>
           </w:p>
         </w:tc>
@@ -2927,14 +2967,7 @@
                 <w:rFonts w:eastAsiaTheme="minorEastAsia"/>
                 <w:lang w:val="en-US"/>
               </w:rPr>
-              <w:t xml:space="preserve">Reactor </w:t>
-            </w:r>
-            <w:r>
-              <w:rPr>
-                <w:rFonts w:eastAsiaTheme="minorEastAsia"/>
-                <w:lang w:val="en-US"/>
-              </w:rPr>
-              <w:t>for player 3</w:t>
+              <w:t>Reactor for player 3</w:t>
             </w:r>
           </w:p>
         </w:tc>
@@ -3561,21 +3594,7 @@
               <w:rFonts w:ascii="Cambria Math" w:eastAsiaTheme="minorEastAsia" w:hAnsi="Cambria Math"/>
               <w:lang w:val="en-US"/>
             </w:rPr>
-            <m:t>=1</m:t>
-          </m:r>
-          <m:r>
-            <w:rPr>
-              <w:rFonts w:ascii="Cambria Math" w:eastAsiaTheme="minorEastAsia" w:hAnsi="Cambria Math"/>
-              <w:lang w:val="en-US"/>
-            </w:rPr>
-            <m:t> </m:t>
-          </m:r>
-          <m:r>
-            <w:rPr>
-              <w:rFonts w:ascii="Cambria Math" w:eastAsiaTheme="minorEastAsia" w:hAnsi="Cambria Math"/>
-              <w:lang w:val="en-US"/>
-            </w:rPr>
-            <m:t>000+</m:t>
+            <m:t>=1 000+</m:t>
           </m:r>
           <m:d>
             <m:dPr>
@@ -3606,21 +3625,7 @@
                       <w:rFonts w:ascii="Cambria Math" w:eastAsiaTheme="minorEastAsia" w:hAnsi="Cambria Math"/>
                       <w:lang w:val="en-US"/>
                     </w:rPr>
-                    <m:t>31</m:t>
-                  </m:r>
-                  <m:r>
-                    <w:rPr>
-                      <w:rFonts w:ascii="Cambria Math" w:eastAsiaTheme="minorEastAsia" w:hAnsi="Cambria Math"/>
-                      <w:lang w:val="en-US"/>
-                    </w:rPr>
-                    <m:t> </m:t>
-                  </m:r>
-                  <m:r>
-                    <w:rPr>
-                      <w:rFonts w:ascii="Cambria Math" w:eastAsiaTheme="minorEastAsia" w:hAnsi="Cambria Math"/>
-                      <w:lang w:val="en-US"/>
-                    </w:rPr>
-                    <m:t>000</m:t>
+                    <m:t>31 000</m:t>
                   </m:r>
                 </m:num>
                 <m:den>
@@ -3629,21 +3634,7 @@
                       <w:rFonts w:ascii="Cambria Math" w:eastAsiaTheme="minorEastAsia" w:hAnsi="Cambria Math"/>
                       <w:lang w:val="en-US"/>
                     </w:rPr>
-                    <m:t>50</m:t>
-                  </m:r>
-                  <m:r>
-                    <w:rPr>
-                      <w:rFonts w:ascii="Cambria Math" w:eastAsiaTheme="minorEastAsia" w:hAnsi="Cambria Math"/>
-                      <w:lang w:val="en-US"/>
-                    </w:rPr>
-                    <m:t> </m:t>
-                  </m:r>
-                  <m:r>
-                    <w:rPr>
-                      <w:rFonts w:ascii="Cambria Math" w:eastAsiaTheme="minorEastAsia" w:hAnsi="Cambria Math"/>
-                      <w:lang w:val="en-US"/>
-                    </w:rPr>
-                    <m:t>000</m:t>
+                    <m:t>50 000</m:t>
                   </m:r>
                 </m:den>
               </m:f>
@@ -3654,35 +3645,7 @@
               <w:rFonts w:ascii="Cambria Math" w:eastAsiaTheme="minorEastAsia" w:hAnsi="Cambria Math"/>
               <w:lang w:val="en-US"/>
             </w:rPr>
-            <m:t>30</m:t>
-          </m:r>
-          <m:r>
-            <w:rPr>
-              <w:rFonts w:ascii="Cambria Math" w:eastAsiaTheme="minorEastAsia" w:hAnsi="Cambria Math"/>
-              <w:lang w:val="en-US"/>
-            </w:rPr>
-            <m:t> </m:t>
-          </m:r>
-          <m:r>
-            <w:rPr>
-              <w:rFonts w:ascii="Cambria Math" w:eastAsiaTheme="minorEastAsia" w:hAnsi="Cambria Math"/>
-              <w:lang w:val="en-US"/>
-            </w:rPr>
-            <m:t>000=31</m:t>
-          </m:r>
-          <m:r>
-            <w:rPr>
-              <w:rFonts w:ascii="Cambria Math" w:eastAsiaTheme="minorEastAsia" w:hAnsi="Cambria Math"/>
-              <w:lang w:val="en-US"/>
-            </w:rPr>
-            <m:t> </m:t>
-          </m:r>
-          <m:r>
-            <w:rPr>
-              <w:rFonts w:ascii="Cambria Math" w:eastAsiaTheme="minorEastAsia" w:hAnsi="Cambria Math"/>
-              <w:lang w:val="en-US"/>
-            </w:rPr>
-            <m:t xml:space="preserve">000 </m:t>
+            <m:t xml:space="preserve">30 000=31 000 </m:t>
           </m:r>
         </m:oMath>
       </m:oMathPara>
@@ -3747,35 +3710,7 @@
               <w:rFonts w:ascii="Cambria Math" w:eastAsiaTheme="minorEastAsia" w:hAnsi="Cambria Math"/>
               <w:lang w:val="en-US"/>
             </w:rPr>
-            <m:t>=31</m:t>
-          </m:r>
-          <m:r>
-            <w:rPr>
-              <w:rFonts w:ascii="Cambria Math" w:eastAsiaTheme="minorEastAsia" w:hAnsi="Cambria Math"/>
-              <w:lang w:val="en-US"/>
-            </w:rPr>
-            <m:t> </m:t>
-          </m:r>
-          <m:r>
-            <w:rPr>
-              <w:rFonts w:ascii="Cambria Math" w:eastAsiaTheme="minorEastAsia" w:hAnsi="Cambria Math"/>
-              <w:lang w:val="en-US"/>
-            </w:rPr>
-            <m:t>000</m:t>
-          </m:r>
-          <m:r>
-            <w:rPr>
-              <w:rFonts w:ascii="Cambria Math" w:eastAsiaTheme="minorEastAsia" w:hAnsi="Cambria Math"/>
-              <w:lang w:val="en-US"/>
-            </w:rPr>
-            <m:t xml:space="preserve"> </m:t>
-          </m:r>
-          <m:r>
-            <w:rPr>
-              <w:rFonts w:ascii="Cambria Math" w:eastAsiaTheme="minorEastAsia" w:hAnsi="Cambria Math"/>
-              <w:lang w:val="en-US"/>
-            </w:rPr>
-            <m:t xml:space="preserve">μs </m:t>
+            <m:t xml:space="preserve">=31 000 μs </m:t>
           </m:r>
         </m:oMath>
       </m:oMathPara>
@@ -4428,21 +4363,7 @@
               <w:rFonts w:ascii="Cambria Math" w:eastAsiaTheme="minorEastAsia" w:hAnsi="Cambria Math"/>
               <w:lang w:val="en-US"/>
             </w:rPr>
-            <m:t>=1</m:t>
-          </m:r>
-          <m:r>
-            <w:rPr>
-              <w:rFonts w:ascii="Cambria Math" w:eastAsiaTheme="minorEastAsia" w:hAnsi="Cambria Math"/>
-              <w:lang w:val="en-US"/>
-            </w:rPr>
-            <m:t> </m:t>
-          </m:r>
-          <m:r>
-            <w:rPr>
-              <w:rFonts w:ascii="Cambria Math" w:eastAsiaTheme="minorEastAsia" w:hAnsi="Cambria Math"/>
-              <w:lang w:val="en-US"/>
-            </w:rPr>
-            <m:t>000+</m:t>
+            <m:t>=1 000+</m:t>
           </m:r>
           <m:d>
             <m:dPr>
@@ -4473,21 +4394,7 @@
                       <w:rFonts w:ascii="Cambria Math" w:eastAsiaTheme="minorEastAsia" w:hAnsi="Cambria Math"/>
                       <w:lang w:val="en-US"/>
                     </w:rPr>
-                    <m:t>32</m:t>
-                  </m:r>
-                  <m:r>
-                    <w:rPr>
-                      <w:rFonts w:ascii="Cambria Math" w:eastAsiaTheme="minorEastAsia" w:hAnsi="Cambria Math"/>
-                      <w:lang w:val="en-US"/>
-                    </w:rPr>
-                    <m:t> </m:t>
-                  </m:r>
-                  <m:r>
-                    <w:rPr>
-                      <w:rFonts w:ascii="Cambria Math" w:eastAsiaTheme="minorEastAsia" w:hAnsi="Cambria Math"/>
-                      <w:lang w:val="en-US"/>
-                    </w:rPr>
-                    <m:t>000</m:t>
+                    <m:t>32 000</m:t>
                   </m:r>
                 </m:num>
                 <m:den>
@@ -4496,21 +4403,7 @@
                       <w:rFonts w:ascii="Cambria Math" w:eastAsiaTheme="minorEastAsia" w:hAnsi="Cambria Math"/>
                       <w:lang w:val="en-US"/>
                     </w:rPr>
-                    <m:t>50</m:t>
-                  </m:r>
-                  <m:r>
-                    <w:rPr>
-                      <w:rFonts w:ascii="Cambria Math" w:eastAsiaTheme="minorEastAsia" w:hAnsi="Cambria Math"/>
-                      <w:lang w:val="en-US"/>
-                    </w:rPr>
-                    <m:t> </m:t>
-                  </m:r>
-                  <m:r>
-                    <w:rPr>
-                      <w:rFonts w:ascii="Cambria Math" w:eastAsiaTheme="minorEastAsia" w:hAnsi="Cambria Math"/>
-                      <w:lang w:val="en-US"/>
-                    </w:rPr>
-                    <m:t>000</m:t>
+                    <m:t>50 000</m:t>
                   </m:r>
                 </m:den>
               </m:f>
@@ -4521,21 +4414,7 @@
               <w:rFonts w:ascii="Cambria Math" w:eastAsiaTheme="minorEastAsia" w:hAnsi="Cambria Math"/>
               <w:lang w:val="en-US"/>
             </w:rPr>
-            <m:t>30</m:t>
-          </m:r>
-          <m:r>
-            <w:rPr>
-              <w:rFonts w:ascii="Cambria Math" w:eastAsiaTheme="minorEastAsia" w:hAnsi="Cambria Math"/>
-              <w:lang w:val="en-US"/>
-            </w:rPr>
-            <m:t> </m:t>
-          </m:r>
-          <m:r>
-            <w:rPr>
-              <w:rFonts w:ascii="Cambria Math" w:eastAsiaTheme="minorEastAsia" w:hAnsi="Cambria Math"/>
-              <w:lang w:val="en-US"/>
-            </w:rPr>
-            <m:t>000+</m:t>
+            <m:t>30 000+</m:t>
           </m:r>
           <m:d>
             <m:dPr>
@@ -4566,21 +4445,7 @@
                       <w:rFonts w:ascii="Cambria Math" w:eastAsiaTheme="minorEastAsia" w:hAnsi="Cambria Math"/>
                       <w:lang w:val="en-US"/>
                     </w:rPr>
-                    <m:t>32</m:t>
-                  </m:r>
-                  <m:r>
-                    <w:rPr>
-                      <w:rFonts w:ascii="Cambria Math" w:eastAsiaTheme="minorEastAsia" w:hAnsi="Cambria Math"/>
-                      <w:lang w:val="en-US"/>
-                    </w:rPr>
-                    <m:t> </m:t>
-                  </m:r>
-                  <m:r>
-                    <w:rPr>
-                      <w:rFonts w:ascii="Cambria Math" w:eastAsiaTheme="minorEastAsia" w:hAnsi="Cambria Math"/>
-                      <w:lang w:val="en-US"/>
-                    </w:rPr>
-                    <m:t>000</m:t>
+                    <m:t>32 000</m:t>
                   </m:r>
                 </m:num>
                 <m:den>
@@ -4589,21 +4454,7 @@
                       <w:rFonts w:ascii="Cambria Math" w:eastAsiaTheme="minorEastAsia" w:hAnsi="Cambria Math"/>
                       <w:lang w:val="en-US"/>
                     </w:rPr>
-                    <m:t>50</m:t>
-                  </m:r>
-                  <m:r>
-                    <w:rPr>
-                      <w:rFonts w:ascii="Cambria Math" w:eastAsiaTheme="minorEastAsia" w:hAnsi="Cambria Math"/>
-                      <w:lang w:val="en-US"/>
-                    </w:rPr>
-                    <m:t> </m:t>
-                  </m:r>
-                  <m:r>
-                    <w:rPr>
-                      <w:rFonts w:ascii="Cambria Math" w:eastAsiaTheme="minorEastAsia" w:hAnsi="Cambria Math"/>
-                      <w:lang w:val="en-US"/>
-                    </w:rPr>
-                    <m:t>000</m:t>
+                    <m:t>50 000</m:t>
                   </m:r>
                 </m:den>
               </m:f>
@@ -4614,35 +4465,7 @@
               <w:rFonts w:ascii="Cambria Math" w:eastAsiaTheme="minorEastAsia" w:hAnsi="Cambria Math"/>
               <w:lang w:val="en-US"/>
             </w:rPr>
-            <m:t>1</m:t>
-          </m:r>
-          <m:r>
-            <w:rPr>
-              <w:rFonts w:ascii="Cambria Math" w:eastAsiaTheme="minorEastAsia" w:hAnsi="Cambria Math"/>
-              <w:lang w:val="en-US"/>
-            </w:rPr>
-            <m:t> </m:t>
-          </m:r>
-          <m:r>
-            <w:rPr>
-              <w:rFonts w:ascii="Cambria Math" w:eastAsiaTheme="minorEastAsia" w:hAnsi="Cambria Math"/>
-              <w:lang w:val="en-US"/>
-            </w:rPr>
-            <m:t>000=32</m:t>
-          </m:r>
-          <m:r>
-            <w:rPr>
-              <w:rFonts w:ascii="Cambria Math" w:eastAsiaTheme="minorEastAsia" w:hAnsi="Cambria Math"/>
-              <w:lang w:val="en-US"/>
-            </w:rPr>
-            <m:t> </m:t>
-          </m:r>
-          <m:r>
-            <w:rPr>
-              <w:rFonts w:ascii="Cambria Math" w:eastAsiaTheme="minorEastAsia" w:hAnsi="Cambria Math"/>
-              <w:lang w:val="en-US"/>
-            </w:rPr>
-            <m:t xml:space="preserve">000 </m:t>
+            <m:t xml:space="preserve">1 000=32 000 </m:t>
           </m:r>
         </m:oMath>
       </m:oMathPara>
@@ -4707,35 +4530,7 @@
               <w:rFonts w:ascii="Cambria Math" w:eastAsiaTheme="minorEastAsia" w:hAnsi="Cambria Math"/>
               <w:lang w:val="en-US"/>
             </w:rPr>
-            <m:t>=32</m:t>
-          </m:r>
-          <m:r>
-            <w:rPr>
-              <w:rFonts w:ascii="Cambria Math" w:eastAsiaTheme="minorEastAsia" w:hAnsi="Cambria Math"/>
-              <w:lang w:val="en-US"/>
-            </w:rPr>
-            <m:t> </m:t>
-          </m:r>
-          <m:r>
-            <w:rPr>
-              <w:rFonts w:ascii="Cambria Math" w:eastAsiaTheme="minorEastAsia" w:hAnsi="Cambria Math"/>
-              <w:lang w:val="en-US"/>
-            </w:rPr>
-            <m:t>000</m:t>
-          </m:r>
-          <m:r>
-            <w:rPr>
-              <w:rFonts w:ascii="Cambria Math" w:eastAsiaTheme="minorEastAsia" w:hAnsi="Cambria Math"/>
-              <w:lang w:val="en-US"/>
-            </w:rPr>
-            <m:t xml:space="preserve"> </m:t>
-          </m:r>
-          <m:r>
-            <w:rPr>
-              <w:rFonts w:ascii="Cambria Math" w:eastAsiaTheme="minorEastAsia" w:hAnsi="Cambria Math"/>
-              <w:lang w:val="en-US"/>
-            </w:rPr>
-            <m:t xml:space="preserve">μs </m:t>
+            <m:t xml:space="preserve">=32 000 μs </m:t>
           </m:r>
         </m:oMath>
       </m:oMathPara>
@@ -5774,35 +5569,7 @@
               <w:rFonts w:ascii="Cambria Math" w:eastAsiaTheme="minorEastAsia" w:hAnsi="Cambria Math"/>
               <w:lang w:val="en-US"/>
             </w:rPr>
-            <m:t>=33</m:t>
-          </m:r>
-          <m:r>
-            <w:rPr>
-              <w:rFonts w:ascii="Cambria Math" w:eastAsiaTheme="minorEastAsia" w:hAnsi="Cambria Math"/>
-              <w:lang w:val="en-US"/>
-            </w:rPr>
-            <m:t> </m:t>
-          </m:r>
-          <m:r>
-            <w:rPr>
-              <w:rFonts w:ascii="Cambria Math" w:eastAsiaTheme="minorEastAsia" w:hAnsi="Cambria Math"/>
-              <w:lang w:val="en-US"/>
-            </w:rPr>
-            <m:t>000</m:t>
-          </m:r>
-          <m:r>
-            <w:rPr>
-              <w:rFonts w:ascii="Cambria Math" w:eastAsiaTheme="minorEastAsia" w:hAnsi="Cambria Math"/>
-              <w:lang w:val="en-US"/>
-            </w:rPr>
-            <m:t xml:space="preserve"> </m:t>
-          </m:r>
-          <m:r>
-            <w:rPr>
-              <w:rFonts w:ascii="Cambria Math" w:eastAsiaTheme="minorEastAsia" w:hAnsi="Cambria Math"/>
-              <w:lang w:val="en-US"/>
-            </w:rPr>
-            <m:t xml:space="preserve">μs </m:t>
+            <m:t xml:space="preserve">=33 000 μs </m:t>
           </m:r>
         </m:oMath>
       </m:oMathPara>
@@ -7002,35 +6769,7 @@
               <w:rFonts w:ascii="Cambria Math" w:eastAsiaTheme="minorEastAsia" w:hAnsi="Cambria Math"/>
               <w:lang w:val="en-US"/>
             </w:rPr>
-            <m:t>1</m:t>
-          </m:r>
-          <m:r>
-            <w:rPr>
-              <w:rFonts w:ascii="Cambria Math" w:eastAsiaTheme="minorEastAsia" w:hAnsi="Cambria Math"/>
-              <w:lang w:val="en-US"/>
-            </w:rPr>
-            <m:t> </m:t>
-          </m:r>
-          <m:r>
-            <w:rPr>
-              <w:rFonts w:ascii="Cambria Math" w:eastAsiaTheme="minorEastAsia" w:hAnsi="Cambria Math"/>
-              <w:lang w:val="en-US"/>
-            </w:rPr>
-            <m:t>000</m:t>
-          </m:r>
-          <m:r>
-            <w:rPr>
-              <w:rFonts w:ascii="Cambria Math" w:eastAsiaTheme="minorEastAsia" w:hAnsi="Cambria Math"/>
-              <w:lang w:val="en-US"/>
-            </w:rPr>
-            <m:t>=</m:t>
-          </m:r>
-          <m:r>
-            <w:rPr>
-              <w:rFonts w:ascii="Cambria Math" w:eastAsiaTheme="minorEastAsia" w:hAnsi="Cambria Math"/>
-              <w:lang w:val="en-US"/>
-            </w:rPr>
-            <m:t xml:space="preserve">=36 500 </m:t>
+            <m:t xml:space="preserve">1 000==36 500 </m:t>
           </m:r>
         </m:oMath>
       </m:oMathPara>
@@ -7095,35 +6834,7 @@
               <w:rFonts w:ascii="Cambria Math" w:eastAsiaTheme="minorEastAsia" w:hAnsi="Cambria Math"/>
               <w:lang w:val="en-US"/>
             </w:rPr>
-            <m:t>=36</m:t>
-          </m:r>
-          <m:r>
-            <w:rPr>
-              <w:rFonts w:ascii="Cambria Math" w:eastAsiaTheme="minorEastAsia" w:hAnsi="Cambria Math"/>
-              <w:lang w:val="en-US"/>
-            </w:rPr>
-            <m:t> </m:t>
-          </m:r>
-          <m:r>
-            <w:rPr>
-              <w:rFonts w:ascii="Cambria Math" w:eastAsiaTheme="minorEastAsia" w:hAnsi="Cambria Math"/>
-              <w:lang w:val="en-US"/>
-            </w:rPr>
-            <m:t>500</m:t>
-          </m:r>
-          <m:r>
-            <w:rPr>
-              <w:rFonts w:ascii="Cambria Math" w:eastAsiaTheme="minorEastAsia" w:hAnsi="Cambria Math"/>
-              <w:lang w:val="en-US"/>
-            </w:rPr>
-            <m:t xml:space="preserve"> </m:t>
-          </m:r>
-          <m:r>
-            <w:rPr>
-              <w:rFonts w:ascii="Cambria Math" w:eastAsiaTheme="minorEastAsia" w:hAnsi="Cambria Math"/>
-              <w:lang w:val="en-US"/>
-            </w:rPr>
-            <m:t xml:space="preserve">μs </m:t>
+            <m:t xml:space="preserve">=36 500 μs </m:t>
           </m:r>
         </m:oMath>
       </m:oMathPara>
@@ -8614,35 +8325,7 @@
               <w:rFonts w:ascii="Cambria Math" w:eastAsiaTheme="minorEastAsia" w:hAnsi="Cambria Math"/>
               <w:lang w:val="en-US"/>
             </w:rPr>
-            <m:t>=48</m:t>
-          </m:r>
-          <m:r>
-            <w:rPr>
-              <w:rFonts w:ascii="Cambria Math" w:eastAsiaTheme="minorEastAsia" w:hAnsi="Cambria Math"/>
-              <w:lang w:val="en-US"/>
-            </w:rPr>
-            <m:t> </m:t>
-          </m:r>
-          <m:r>
-            <w:rPr>
-              <w:rFonts w:ascii="Cambria Math" w:eastAsiaTheme="minorEastAsia" w:hAnsi="Cambria Math"/>
-              <w:lang w:val="en-US"/>
-            </w:rPr>
-            <m:t>500</m:t>
-          </m:r>
-          <m:r>
-            <w:rPr>
-              <w:rFonts w:ascii="Cambria Math" w:eastAsiaTheme="minorEastAsia" w:hAnsi="Cambria Math"/>
-              <w:lang w:val="en-US"/>
-            </w:rPr>
-            <m:t xml:space="preserve"> </m:t>
-          </m:r>
-          <m:r>
-            <w:rPr>
-              <w:rFonts w:ascii="Cambria Math" w:eastAsiaTheme="minorEastAsia" w:hAnsi="Cambria Math"/>
-              <w:lang w:val="en-US"/>
-            </w:rPr>
-            <m:t xml:space="preserve">μs </m:t>
+            <m:t xml:space="preserve">=48 500 μs </m:t>
           </m:r>
         </m:oMath>
       </m:oMathPara>
@@ -9917,14 +9600,7 @@
                       <w:rFonts w:ascii="Cambria Math" w:eastAsiaTheme="minorEastAsia" w:hAnsi="Cambria Math"/>
                       <w:lang w:val="en-US"/>
                     </w:rPr>
-                    <m:t>1 00</m:t>
-                  </m:r>
-                  <m:r>
-                    <w:rPr>
-                      <w:rFonts w:ascii="Cambria Math" w:eastAsiaTheme="minorEastAsia" w:hAnsi="Cambria Math"/>
-                      <w:lang w:val="en-US"/>
-                    </w:rPr>
-                    <m:t>0 000</m:t>
+                    <m:t>1 000 000</m:t>
                   </m:r>
                 </m:den>
               </m:f>
@@ -9935,28 +9611,7 @@
               <w:rFonts w:ascii="Cambria Math" w:eastAsiaTheme="minorEastAsia" w:hAnsi="Cambria Math"/>
               <w:lang w:val="en-US"/>
             </w:rPr>
-            <m:t>12 0</m:t>
-          </m:r>
-          <m:r>
-            <w:rPr>
-              <w:rFonts w:ascii="Cambria Math" w:eastAsiaTheme="minorEastAsia" w:hAnsi="Cambria Math"/>
-              <w:lang w:val="en-US"/>
-            </w:rPr>
-            <m:t>00=</m:t>
-          </m:r>
-          <m:r>
-            <w:rPr>
-              <w:rFonts w:ascii="Cambria Math" w:eastAsiaTheme="minorEastAsia" w:hAnsi="Cambria Math"/>
-              <w:lang w:val="en-US"/>
-            </w:rPr>
-            <m:t>60</m:t>
-          </m:r>
-          <m:r>
-            <w:rPr>
-              <w:rFonts w:ascii="Cambria Math" w:eastAsiaTheme="minorEastAsia" w:hAnsi="Cambria Math"/>
-              <w:lang w:val="en-US"/>
-            </w:rPr>
-            <m:t> 500</m:t>
+            <m:t>12 000=60 500</m:t>
           </m:r>
         </m:oMath>
       </m:oMathPara>
@@ -10047,14 +9702,7 @@
                       <w:rFonts w:ascii="Cambria Math" w:eastAsiaTheme="minorEastAsia" w:hAnsi="Cambria Math"/>
                       <w:lang w:val="en-US"/>
                     </w:rPr>
-                    <m:t>60</m:t>
-                  </m:r>
-                  <m:r>
-                    <w:rPr>
-                      <w:rFonts w:ascii="Cambria Math" w:eastAsiaTheme="minorEastAsia" w:hAnsi="Cambria Math"/>
-                      <w:lang w:val="en-US"/>
-                    </w:rPr>
-                    <m:t xml:space="preserve"> 500</m:t>
+                    <m:t>60 500</m:t>
                   </m:r>
                 </m:num>
                 <m:den>
@@ -10105,14 +9753,7 @@
                       <w:rFonts w:ascii="Cambria Math" w:eastAsiaTheme="minorEastAsia" w:hAnsi="Cambria Math"/>
                       <w:lang w:val="en-US"/>
                     </w:rPr>
-                    <m:t>60</m:t>
-                  </m:r>
-                  <m:r>
-                    <w:rPr>
-                      <w:rFonts w:ascii="Cambria Math" w:eastAsiaTheme="minorEastAsia" w:hAnsi="Cambria Math"/>
-                      <w:lang w:val="en-US"/>
-                    </w:rPr>
-                    <m:t xml:space="preserve"> 500</m:t>
+                    <m:t>60 500</m:t>
                   </m:r>
                 </m:num>
                 <m:den>
@@ -10163,14 +9804,7 @@
                       <w:rFonts w:ascii="Cambria Math" w:eastAsiaTheme="minorEastAsia" w:hAnsi="Cambria Math"/>
                       <w:lang w:val="en-US"/>
                     </w:rPr>
-                    <m:t>60</m:t>
-                  </m:r>
-                  <m:r>
-                    <w:rPr>
-                      <w:rFonts w:ascii="Cambria Math" w:eastAsiaTheme="minorEastAsia" w:hAnsi="Cambria Math"/>
-                      <w:lang w:val="en-US"/>
-                    </w:rPr>
-                    <m:t xml:space="preserve"> 500</m:t>
+                    <m:t>60 500</m:t>
                   </m:r>
                 </m:num>
                 <m:den>
@@ -10221,14 +9855,7 @@
                       <w:rFonts w:ascii="Cambria Math" w:eastAsiaTheme="minorEastAsia" w:hAnsi="Cambria Math"/>
                       <w:lang w:val="en-US"/>
                     </w:rPr>
-                    <m:t>60</m:t>
-                  </m:r>
-                  <m:r>
-                    <w:rPr>
-                      <w:rFonts w:ascii="Cambria Math" w:eastAsiaTheme="minorEastAsia" w:hAnsi="Cambria Math"/>
-                      <w:lang w:val="en-US"/>
-                    </w:rPr>
-                    <m:t xml:space="preserve"> 500</m:t>
+                    <m:t>60 500</m:t>
                   </m:r>
                 </m:num>
                 <m:den>
@@ -10279,14 +9906,7 @@
                       <w:rFonts w:ascii="Cambria Math" w:eastAsiaTheme="minorEastAsia" w:hAnsi="Cambria Math"/>
                       <w:lang w:val="en-US"/>
                     </w:rPr>
-                    <m:t>60</m:t>
-                  </m:r>
-                  <m:r>
-                    <w:rPr>
-                      <w:rFonts w:ascii="Cambria Math" w:eastAsiaTheme="minorEastAsia" w:hAnsi="Cambria Math"/>
-                      <w:lang w:val="en-US"/>
-                    </w:rPr>
-                    <m:t xml:space="preserve"> 500</m:t>
+                    <m:t>60 500</m:t>
                   </m:r>
                 </m:num>
                 <m:den>
@@ -10306,14 +9926,7 @@
               <w:rFonts w:ascii="Cambria Math" w:eastAsiaTheme="minorEastAsia" w:hAnsi="Cambria Math"/>
               <w:lang w:val="en-US"/>
             </w:rPr>
-            <m:t>3 500</m:t>
-          </m:r>
-          <m:r>
-            <w:rPr>
-              <w:rFonts w:ascii="Cambria Math" w:eastAsiaTheme="minorEastAsia" w:hAnsi="Cambria Math"/>
-              <w:lang w:val="en-US"/>
-            </w:rPr>
-            <m:t>+</m:t>
+            <m:t>3 500+</m:t>
           </m:r>
           <m:d>
             <m:dPr>
@@ -10364,28 +9977,7 @@
               <w:rFonts w:ascii="Cambria Math" w:eastAsiaTheme="minorEastAsia" w:hAnsi="Cambria Math"/>
               <w:lang w:val="en-US"/>
             </w:rPr>
-            <m:t>12 000</m:t>
-          </m:r>
-          <m:r>
-            <w:rPr>
-              <w:rFonts w:ascii="Cambria Math" w:eastAsiaTheme="minorEastAsia" w:hAnsi="Cambria Math"/>
-              <w:lang w:val="en-US"/>
-            </w:rPr>
-            <m:t>=</m:t>
-          </m:r>
-          <m:r>
-            <w:rPr>
-              <w:rFonts w:ascii="Cambria Math" w:eastAsiaTheme="minorEastAsia" w:hAnsi="Cambria Math"/>
-              <w:lang w:val="en-US"/>
-            </w:rPr>
-            <m:t>97 000</m:t>
-          </m:r>
-          <m:r>
-            <w:rPr>
-              <w:rFonts w:ascii="Cambria Math" w:eastAsiaTheme="minorEastAsia" w:hAnsi="Cambria Math"/>
-              <w:lang w:val="en-US"/>
-            </w:rPr>
-            <m:t xml:space="preserve"> </m:t>
+            <m:t xml:space="preserve">12 000=97 000 </m:t>
           </m:r>
         </m:oMath>
       </m:oMathPara>
@@ -10751,14 +10343,7 @@
               <w:rFonts w:ascii="Cambria Math" w:eastAsiaTheme="minorEastAsia" w:hAnsi="Cambria Math"/>
               <w:lang w:val="en-US"/>
             </w:rPr>
-            <m:t>12 000=97 000</m:t>
-          </m:r>
-          <m:r>
-            <w:rPr>
-              <w:rFonts w:ascii="Cambria Math" w:eastAsiaTheme="minorEastAsia" w:hAnsi="Cambria Math"/>
-              <w:lang w:val="en-US"/>
-            </w:rPr>
-            <m:t xml:space="preserve"> </m:t>
+            <m:t xml:space="preserve">12 000=97 000 </m:t>
           </m:r>
         </m:oMath>
       </m:oMathPara>
@@ -10823,49 +10408,7 @@
               <w:rFonts w:ascii="Cambria Math" w:eastAsiaTheme="minorEastAsia" w:hAnsi="Cambria Math"/>
               <w:lang w:val="en-US"/>
             </w:rPr>
-            <m:t>=</m:t>
-          </m:r>
-          <m:r>
-            <w:rPr>
-              <w:rFonts w:ascii="Cambria Math" w:eastAsiaTheme="minorEastAsia" w:hAnsi="Cambria Math"/>
-              <w:lang w:val="en-US"/>
-            </w:rPr>
-            <m:t>97</m:t>
-          </m:r>
-          <m:r>
-            <w:rPr>
-              <w:rFonts w:ascii="Cambria Math" w:eastAsiaTheme="minorEastAsia" w:hAnsi="Cambria Math"/>
-              <w:lang w:val="en-US"/>
-            </w:rPr>
-            <m:t> </m:t>
-          </m:r>
-          <m:r>
-            <w:rPr>
-              <w:rFonts w:ascii="Cambria Math" w:eastAsiaTheme="minorEastAsia" w:hAnsi="Cambria Math"/>
-              <w:lang w:val="en-US"/>
-            </w:rPr>
-            <m:t>0</m:t>
-          </m:r>
-          <m:r>
-            <w:rPr>
-              <w:rFonts w:ascii="Cambria Math" w:eastAsiaTheme="minorEastAsia" w:hAnsi="Cambria Math"/>
-              <w:lang w:val="en-US"/>
-            </w:rPr>
-            <m:t>00</m:t>
-          </m:r>
-          <m:r>
-            <w:rPr>
-              <w:rFonts w:ascii="Cambria Math" w:eastAsiaTheme="minorEastAsia" w:hAnsi="Cambria Math"/>
-              <w:lang w:val="en-US"/>
-            </w:rPr>
-            <m:t xml:space="preserve"> </m:t>
-          </m:r>
-          <m:r>
-            <w:rPr>
-              <w:rFonts w:ascii="Cambria Math" w:eastAsiaTheme="minorEastAsia" w:hAnsi="Cambria Math"/>
-              <w:lang w:val="en-US"/>
-            </w:rPr>
-            <m:t xml:space="preserve">μs </m:t>
+            <m:t xml:space="preserve">=97 000 μs </m:t>
           </m:r>
         </m:oMath>
       </m:oMathPara>
@@ -13160,14 +12703,7 @@
               <w:rFonts w:ascii="Cambria Math" w:eastAsiaTheme="minorEastAsia" w:hAnsi="Cambria Math"/>
               <w:lang w:val="en-US"/>
             </w:rPr>
-            <m:t>12 000=145 500</m:t>
-          </m:r>
-          <m:r>
-            <w:rPr>
-              <w:rFonts w:ascii="Cambria Math" w:eastAsiaTheme="minorEastAsia" w:hAnsi="Cambria Math"/>
-              <w:lang w:val="en-US"/>
-            </w:rPr>
-            <m:t xml:space="preserve"> </m:t>
+            <m:t xml:space="preserve">12 000=145 500 </m:t>
           </m:r>
         </m:oMath>
       </m:oMathPara>
@@ -13584,14 +13120,7 @@
               <w:rFonts w:ascii="Cambria Math" w:eastAsiaTheme="minorEastAsia" w:hAnsi="Cambria Math"/>
               <w:lang w:val="en-US"/>
             </w:rPr>
-            <m:t>12 000=145 500</m:t>
-          </m:r>
-          <m:r>
-            <w:rPr>
-              <w:rFonts w:ascii="Cambria Math" w:eastAsiaTheme="minorEastAsia" w:hAnsi="Cambria Math"/>
-              <w:lang w:val="en-US"/>
-            </w:rPr>
-            <m:t xml:space="preserve"> </m:t>
+            <m:t xml:space="preserve">12 000=145 500 </m:t>
           </m:r>
         </m:oMath>
       </m:oMathPara>
@@ -13657,35 +13186,7 @@
               <w:rFonts w:ascii="Cambria Math" w:eastAsiaTheme="minorEastAsia" w:hAnsi="Cambria Math"/>
               <w:lang w:val="en-US"/>
             </w:rPr>
-            <m:t>=145</m:t>
-          </m:r>
-          <m:r>
-            <w:rPr>
-              <w:rFonts w:ascii="Cambria Math" w:eastAsiaTheme="minorEastAsia" w:hAnsi="Cambria Math"/>
-              <w:lang w:val="en-US"/>
-            </w:rPr>
-            <m:t> </m:t>
-          </m:r>
-          <m:r>
-            <w:rPr>
-              <w:rFonts w:ascii="Cambria Math" w:eastAsiaTheme="minorEastAsia" w:hAnsi="Cambria Math"/>
-              <w:lang w:val="en-US"/>
-            </w:rPr>
-            <m:t>500</m:t>
-          </m:r>
-          <m:r>
-            <w:rPr>
-              <w:rFonts w:ascii="Cambria Math" w:eastAsiaTheme="minorEastAsia" w:hAnsi="Cambria Math"/>
-              <w:lang w:val="en-US"/>
-            </w:rPr>
-            <m:t xml:space="preserve"> </m:t>
-          </m:r>
-          <m:r>
-            <w:rPr>
-              <w:rFonts w:ascii="Cambria Math" w:eastAsiaTheme="minorEastAsia" w:hAnsi="Cambria Math"/>
-              <w:lang w:val="en-US"/>
-            </w:rPr>
-            <m:t xml:space="preserve">μs </m:t>
+            <m:t xml:space="preserve">=145 500 μs </m:t>
           </m:r>
         </m:oMath>
       </m:oMathPara>
@@ -13743,35 +13244,7 @@
               <w:rFonts w:ascii="Cambria Math" w:eastAsiaTheme="minorEastAsia" w:hAnsi="Cambria Math"/>
               <w:lang w:val="en-US"/>
             </w:rPr>
-            <m:t>=30 000μs≤ 50</m:t>
-          </m:r>
-          <m:r>
-            <w:rPr>
-              <w:rFonts w:ascii="Cambria Math" w:eastAsiaTheme="minorEastAsia" w:hAnsi="Cambria Math"/>
-              <w:lang w:val="en-US"/>
-            </w:rPr>
-            <m:t> </m:t>
-          </m:r>
-          <m:r>
-            <w:rPr>
-              <w:rFonts w:ascii="Cambria Math" w:eastAsiaTheme="minorEastAsia" w:hAnsi="Cambria Math"/>
-              <w:lang w:val="en-US"/>
-            </w:rPr>
-            <m:t>000</m:t>
-          </m:r>
-          <m:r>
-            <w:rPr>
-              <w:rFonts w:ascii="Cambria Math" w:eastAsiaTheme="minorEastAsia" w:hAnsi="Cambria Math"/>
-              <w:lang w:val="en-US"/>
-            </w:rPr>
-            <m:t xml:space="preserve"> </m:t>
-          </m:r>
-          <m:r>
-            <w:rPr>
-              <w:rFonts w:ascii="Cambria Math" w:eastAsiaTheme="minorEastAsia" w:hAnsi="Cambria Math"/>
-              <w:lang w:val="en-US"/>
-            </w:rPr>
-            <m:t>μs</m:t>
+            <m:t>=30 000μs≤ 50 000 μs</m:t>
           </m:r>
         </m:oMath>
       </m:oMathPara>
@@ -13829,35 +13302,7 @@
               <w:rFonts w:ascii="Cambria Math" w:eastAsiaTheme="minorEastAsia" w:hAnsi="Cambria Math"/>
               <w:lang w:val="en-US"/>
             </w:rPr>
-            <m:t>=48 500μs≤ 1 000</m:t>
-          </m:r>
-          <m:r>
-            <w:rPr>
-              <w:rFonts w:ascii="Cambria Math" w:eastAsiaTheme="minorEastAsia" w:hAnsi="Cambria Math"/>
-              <w:lang w:val="en-US"/>
-            </w:rPr>
-            <m:t> </m:t>
-          </m:r>
-          <m:r>
-            <w:rPr>
-              <w:rFonts w:ascii="Cambria Math" w:eastAsiaTheme="minorEastAsia" w:hAnsi="Cambria Math"/>
-              <w:lang w:val="en-US"/>
-            </w:rPr>
-            <m:t>000</m:t>
-          </m:r>
-          <m:r>
-            <w:rPr>
-              <w:rFonts w:ascii="Cambria Math" w:eastAsiaTheme="minorEastAsia" w:hAnsi="Cambria Math"/>
-              <w:lang w:val="en-US"/>
-            </w:rPr>
-            <m:t xml:space="preserve"> </m:t>
-          </m:r>
-          <m:r>
-            <w:rPr>
-              <w:rFonts w:ascii="Cambria Math" w:eastAsiaTheme="minorEastAsia" w:hAnsi="Cambria Math"/>
-              <w:lang w:val="en-US"/>
-            </w:rPr>
-            <m:t>μs</m:t>
+            <m:t>=48 500μs≤ 1 000 000 μs</m:t>
           </m:r>
         </m:oMath>
       </m:oMathPara>
@@ -13915,35 +13360,7 @@
               <w:rFonts w:ascii="Cambria Math" w:eastAsiaTheme="minorEastAsia" w:hAnsi="Cambria Math"/>
               <w:lang w:val="en-US"/>
             </w:rPr>
-            <m:t>=97 000μs≤ 1 000</m:t>
-          </m:r>
-          <m:r>
-            <w:rPr>
-              <w:rFonts w:ascii="Cambria Math" w:eastAsiaTheme="minorEastAsia" w:hAnsi="Cambria Math"/>
-              <w:lang w:val="en-US"/>
-            </w:rPr>
-            <m:t> </m:t>
-          </m:r>
-          <m:r>
-            <w:rPr>
-              <w:rFonts w:ascii="Cambria Math" w:eastAsiaTheme="minorEastAsia" w:hAnsi="Cambria Math"/>
-              <w:lang w:val="en-US"/>
-            </w:rPr>
-            <m:t>000</m:t>
-          </m:r>
-          <m:r>
-            <w:rPr>
-              <w:rFonts w:ascii="Cambria Math" w:eastAsiaTheme="minorEastAsia" w:hAnsi="Cambria Math"/>
-              <w:lang w:val="en-US"/>
-            </w:rPr>
-            <m:t xml:space="preserve"> </m:t>
-          </m:r>
-          <m:r>
-            <w:rPr>
-              <w:rFonts w:ascii="Cambria Math" w:eastAsiaTheme="minorEastAsia" w:hAnsi="Cambria Math"/>
-              <w:lang w:val="en-US"/>
-            </w:rPr>
-            <m:t>μs</m:t>
+            <m:t>=97 000μs≤ 1 000 000 μs</m:t>
           </m:r>
         </m:oMath>
       </m:oMathPara>
@@ -14001,35 +13418,7 @@
               <w:rFonts w:ascii="Cambria Math" w:eastAsiaTheme="minorEastAsia" w:hAnsi="Cambria Math"/>
               <w:lang w:val="en-US"/>
             </w:rPr>
-            <m:t>=145 500μs≤ 1 000</m:t>
-          </m:r>
-          <m:r>
-            <w:rPr>
-              <w:rFonts w:ascii="Cambria Math" w:eastAsiaTheme="minorEastAsia" w:hAnsi="Cambria Math"/>
-              <w:lang w:val="en-US"/>
-            </w:rPr>
-            <m:t> </m:t>
-          </m:r>
-          <m:r>
-            <w:rPr>
-              <w:rFonts w:ascii="Cambria Math" w:eastAsiaTheme="minorEastAsia" w:hAnsi="Cambria Math"/>
-              <w:lang w:val="en-US"/>
-            </w:rPr>
-            <m:t>000</m:t>
-          </m:r>
-          <m:r>
-            <w:rPr>
-              <w:rFonts w:ascii="Cambria Math" w:eastAsiaTheme="minorEastAsia" w:hAnsi="Cambria Math"/>
-              <w:lang w:val="en-US"/>
-            </w:rPr>
-            <m:t xml:space="preserve"> </m:t>
-          </m:r>
-          <m:r>
-            <w:rPr>
-              <w:rFonts w:ascii="Cambria Math" w:eastAsiaTheme="minorEastAsia" w:hAnsi="Cambria Math"/>
-              <w:lang w:val="en-US"/>
-            </w:rPr>
-            <m:t>μs</m:t>
+            <m:t>=145 500μs≤ 1 000 000 μs</m:t>
           </m:r>
         </m:oMath>
       </m:oMathPara>
@@ -14087,35 +13476,7 @@
               <w:rFonts w:ascii="Cambria Math" w:eastAsiaTheme="minorEastAsia" w:hAnsi="Cambria Math"/>
               <w:lang w:val="en-US"/>
             </w:rPr>
-            <m:t>=31 000μs≤ 50</m:t>
-          </m:r>
-          <m:r>
-            <w:rPr>
-              <w:rFonts w:ascii="Cambria Math" w:eastAsiaTheme="minorEastAsia" w:hAnsi="Cambria Math"/>
-              <w:lang w:val="en-US"/>
-            </w:rPr>
-            <m:t> </m:t>
-          </m:r>
-          <m:r>
-            <w:rPr>
-              <w:rFonts w:ascii="Cambria Math" w:eastAsiaTheme="minorEastAsia" w:hAnsi="Cambria Math"/>
-              <w:lang w:val="en-US"/>
-            </w:rPr>
-            <m:t>000</m:t>
-          </m:r>
-          <m:r>
-            <w:rPr>
-              <w:rFonts w:ascii="Cambria Math" w:eastAsiaTheme="minorEastAsia" w:hAnsi="Cambria Math"/>
-              <w:lang w:val="en-US"/>
-            </w:rPr>
-            <m:t xml:space="preserve"> </m:t>
-          </m:r>
-          <m:r>
-            <w:rPr>
-              <w:rFonts w:ascii="Cambria Math" w:eastAsiaTheme="minorEastAsia" w:hAnsi="Cambria Math"/>
-              <w:lang w:val="en-US"/>
-            </w:rPr>
-            <m:t>μs</m:t>
+            <m:t>=31 000μs≤ 50 000 μs</m:t>
           </m:r>
         </m:oMath>
       </m:oMathPara>
@@ -14173,35 +13534,7 @@
               <w:rFonts w:ascii="Cambria Math" w:eastAsiaTheme="minorEastAsia" w:hAnsi="Cambria Math"/>
               <w:lang w:val="en-US"/>
             </w:rPr>
-            <m:t>=32 000μs≤ 50</m:t>
-          </m:r>
-          <m:r>
-            <w:rPr>
-              <w:rFonts w:ascii="Cambria Math" w:eastAsiaTheme="minorEastAsia" w:hAnsi="Cambria Math"/>
-              <w:lang w:val="en-US"/>
-            </w:rPr>
-            <m:t> </m:t>
-          </m:r>
-          <m:r>
-            <w:rPr>
-              <w:rFonts w:ascii="Cambria Math" w:eastAsiaTheme="minorEastAsia" w:hAnsi="Cambria Math"/>
-              <w:lang w:val="en-US"/>
-            </w:rPr>
-            <m:t>000</m:t>
-          </m:r>
-          <m:r>
-            <w:rPr>
-              <w:rFonts w:ascii="Cambria Math" w:eastAsiaTheme="minorEastAsia" w:hAnsi="Cambria Math"/>
-              <w:lang w:val="en-US"/>
-            </w:rPr>
-            <m:t xml:space="preserve"> </m:t>
-          </m:r>
-          <m:r>
-            <w:rPr>
-              <w:rFonts w:ascii="Cambria Math" w:eastAsiaTheme="minorEastAsia" w:hAnsi="Cambria Math"/>
-              <w:lang w:val="en-US"/>
-            </w:rPr>
-            <m:t>μs</m:t>
+            <m:t>=32 000μs≤ 50 000 μs</m:t>
           </m:r>
         </m:oMath>
       </m:oMathPara>
@@ -14259,35 +13592,7 @@
               <w:rFonts w:ascii="Cambria Math" w:eastAsiaTheme="minorEastAsia" w:hAnsi="Cambria Math"/>
               <w:lang w:val="en-US"/>
             </w:rPr>
-            <m:t>=33 000μs≤ 50</m:t>
-          </m:r>
-          <m:r>
-            <w:rPr>
-              <w:rFonts w:ascii="Cambria Math" w:eastAsiaTheme="minorEastAsia" w:hAnsi="Cambria Math"/>
-              <w:lang w:val="en-US"/>
-            </w:rPr>
-            <m:t> </m:t>
-          </m:r>
-          <m:r>
-            <w:rPr>
-              <w:rFonts w:ascii="Cambria Math" w:eastAsiaTheme="minorEastAsia" w:hAnsi="Cambria Math"/>
-              <w:lang w:val="en-US"/>
-            </w:rPr>
-            <m:t>000</m:t>
-          </m:r>
-          <m:r>
-            <w:rPr>
-              <w:rFonts w:ascii="Cambria Math" w:eastAsiaTheme="minorEastAsia" w:hAnsi="Cambria Math"/>
-              <w:lang w:val="en-US"/>
-            </w:rPr>
-            <m:t xml:space="preserve"> </m:t>
-          </m:r>
-          <m:r>
-            <w:rPr>
-              <w:rFonts w:ascii="Cambria Math" w:eastAsiaTheme="minorEastAsia" w:hAnsi="Cambria Math"/>
-              <w:lang w:val="en-US"/>
-            </w:rPr>
-            <m:t>μs</m:t>
+            <m:t>=33 000μs≤ 50 000 μs</m:t>
           </m:r>
         </m:oMath>
       </m:oMathPara>
@@ -14345,35 +13650,7 @@
               <w:rFonts w:ascii="Cambria Math" w:eastAsiaTheme="minorEastAsia" w:hAnsi="Cambria Math"/>
               <w:lang w:val="en-US"/>
             </w:rPr>
-            <m:t>=36 500μs≤ 50</m:t>
-          </m:r>
-          <m:r>
-            <w:rPr>
-              <w:rFonts w:ascii="Cambria Math" w:eastAsiaTheme="minorEastAsia" w:hAnsi="Cambria Math"/>
-              <w:lang w:val="en-US"/>
-            </w:rPr>
-            <m:t> </m:t>
-          </m:r>
-          <m:r>
-            <w:rPr>
-              <w:rFonts w:ascii="Cambria Math" w:eastAsiaTheme="minorEastAsia" w:hAnsi="Cambria Math"/>
-              <w:lang w:val="en-US"/>
-            </w:rPr>
-            <m:t>000</m:t>
-          </m:r>
-          <m:r>
-            <w:rPr>
-              <w:rFonts w:ascii="Cambria Math" w:eastAsiaTheme="minorEastAsia" w:hAnsi="Cambria Math"/>
-              <w:lang w:val="en-US"/>
-            </w:rPr>
-            <m:t xml:space="preserve"> </m:t>
-          </m:r>
-          <m:r>
-            <w:rPr>
-              <w:rFonts w:ascii="Cambria Math" w:eastAsiaTheme="minorEastAsia" w:hAnsi="Cambria Math"/>
-              <w:lang w:val="en-US"/>
-            </w:rPr>
-            <m:t>μs</m:t>
+            <m:t>=36 500μs≤ 50 000 μs</m:t>
           </m:r>
         </m:oMath>
       </m:oMathPara>
@@ -14400,13 +13677,16 @@
         <w:t> </w:t>
       </w:r>
       <w:r>
+        <w:rPr>
+          <w:lang w:val="en-US"/>
+        </w:rPr>
         <w:t>000</w:t>
       </w:r>
       <w:r>
-        <w:t> </w:t>
-      </w:r>
-      <w:r>
-        <w:t>µs</w:t>
+        <w:rPr>
+          <w:lang w:val="en-US"/>
+        </w:rPr>
+        <w:t> µs</w:t>
       </w:r>
       <w:r>
         <w:rPr>
@@ -14467,7 +13747,21 @@
         <w:rPr>
           <w:lang w:val="en-US"/>
         </w:rPr>
-        <w:t>Since processes in the RoboLab environment misses their deadlines quite often, we do not think a cyclic scheduler is recommended. The reason for this is that processes with long periods will suffer greatly if another task in the same minor cycle overruns.</w:t>
+        <w:t xml:space="preserve">Since </w:t>
+      </w:r>
+      <w:proofErr w:type="gramStart"/>
+      <w:r>
+        <w:rPr>
+          <w:lang w:val="en-US"/>
+        </w:rPr>
+        <w:t>processes in the RoboLab environment misses</w:t>
+      </w:r>
+      <w:proofErr w:type="gramEnd"/>
+      <w:r>
+        <w:rPr>
+          <w:lang w:val="en-US"/>
+        </w:rPr>
+        <w:t xml:space="preserve"> their deadlines quite often, we do not think a cyclic scheduler is recommended. The reason for this is that processes with long periods will suffer greatly if another task in the same minor cycle overruns.</w:t>
       </w:r>
     </w:p>
     <w:p>
@@ -14480,7 +13774,35 @@
         <w:rPr>
           <w:lang w:val="en-US"/>
         </w:rPr>
-        <w:t>The effect of changing between RMS and EDF is not that big since the only difference is when the deadline of the planners are close. If the deadlines of the short period tasks are closer than those of the planners, then RMS and EDF will choose the same task to run next. The other possibility (that the deadlines of the planners are closer) will happen very rarely since these task have had the chance to run and will (most probably) have finished before.</w:t>
+        <w:t xml:space="preserve">The effect of changing between RMS and EDF is not that big since the only difference is when the deadline of the planners </w:t>
+      </w:r>
+      <w:proofErr w:type="gramStart"/>
+      <w:r>
+        <w:rPr>
+          <w:lang w:val="en-US"/>
+        </w:rPr>
+        <w:t>are</w:t>
+      </w:r>
+      <w:proofErr w:type="gramEnd"/>
+      <w:r>
+        <w:rPr>
+          <w:lang w:val="en-US"/>
+        </w:rPr>
+        <w:t xml:space="preserve"> close. If the deadlines of the short period tasks are closer than those of the planners, then RMS and EDF will choose the same task to run next. The other possibility (that the deadlines of the planners are closer) will happen very rarely since these </w:t>
+      </w:r>
+      <w:proofErr w:type="gramStart"/>
+      <w:r>
+        <w:rPr>
+          <w:lang w:val="en-US"/>
+        </w:rPr>
+        <w:t>task</w:t>
+      </w:r>
+      <w:proofErr w:type="gramEnd"/>
+      <w:r>
+        <w:rPr>
+          <w:lang w:val="en-US"/>
+        </w:rPr>
+        <w:t xml:space="preserve"> have had the chance to run and will (most probably) have finished before.</w:t>
       </w:r>
     </w:p>
     <w:p>
@@ -14554,7 +13876,7 @@
             <w:rPr>
               <w:noProof/>
             </w:rPr>
-            <w:t>5</w:t>
+            <w:t>3</w:t>
           </w:r>
         </w:fldSimple>
       </w:p>
@@ -14563,7 +13885,15 @@
           <w:pStyle w:val="Footer"/>
         </w:pPr>
         <w:r>
-          <w:t>Johan Uppman, johup261</w:t>
+          <w:t xml:space="preserve">Johan </w:t>
+        </w:r>
+        <w:proofErr w:type="spellStart"/>
+        <w:r>
+          <w:t>Uppman</w:t>
+        </w:r>
+        <w:proofErr w:type="spellEnd"/>
+        <w:r>
+          <w:t>, johup261</w:t>
         </w:r>
         <w:r>
           <w:tab/>
@@ -14649,9 +13979,11 @@
       </w:rPr>
       <w:tab/>
     </w:r>
+    <w:proofErr w:type="spellStart"/>
     <w:r>
       <w:t>Lab</w:t>
     </w:r>
+    <w:proofErr w:type="spellEnd"/>
     <w:r>
       <w:t xml:space="preserve"> Report</w:t>
     </w:r>
@@ -14998,6 +14330,7 @@
   <w:style w:type="character" w:default="1" w:styleId="DefaultParagraphFont">
     <w:name w:val="Default Paragraph Font"/>
     <w:uiPriority w:val="1"/>
+    <w:semiHidden/>
     <w:unhideWhenUsed/>
   </w:style>
   <w:style w:type="table" w:default="1" w:styleId="TableNormal">

</xml_diff>

<commit_message>
nu är word-dokumentet korrupt =) (och uppdaterat så att det blev godkänt)
</commit_message>
<xml_diff>
--- a/rapport.docx
+++ b/rapport.docx
@@ -324,21 +324,7 @@
         <w:rPr>
           <w:lang w:val="en-US"/>
         </w:rPr>
-        <w:t xml:space="preserve"> and the last are equal. Each minor cycle is 50 ms and the major cycle is 1 s. This means that the major </w:t>
-      </w:r>
-      <w:proofErr w:type="gramStart"/>
-      <w:r>
-        <w:rPr>
-          <w:lang w:val="en-US"/>
-        </w:rPr>
-        <w:t>cycle</w:t>
-      </w:r>
-      <w:proofErr w:type="gramEnd"/>
-      <w:r>
-        <w:rPr>
-          <w:lang w:val="en-US"/>
-        </w:rPr>
-        <w:t xml:space="preserve"> consists of 20 minor cycles.</w:t>
+        <w:t xml:space="preserve"> and the last are equal. Each minor cycle is 50 ms and the major cycle is 1 s. This means that the major cycle consists of 20 minor cycles.</w:t>
       </w:r>
       <w:r>
         <w:rPr>
@@ -356,7 +342,6 @@
           <w:noProof/>
           <w:lang w:eastAsia="sv-SE"/>
         </w:rPr>
-        <w:lastRenderedPageBreak/>
         <w:drawing>
           <wp:inline distT="0" distB="0" distL="0" distR="0">
             <wp:extent cx="5634038" cy="5360670"/>
@@ -566,7 +551,6 @@
           <w:rStyle w:val="Emphasis"/>
           <w:lang w:val="en-US"/>
         </w:rPr>
-        <w:lastRenderedPageBreak/>
         <w:t>Question 3</w:t>
       </w:r>
     </w:p>
@@ -600,35 +584,27 @@
         </w:rPr>
         <w:t xml:space="preserve">The steps of the RMS scheduling process are shown by </w:t>
       </w:r>
-      <w:r>
-        <w:rPr>
-          <w:lang w:val="en-US"/>
-        </w:rPr>
-        <w:fldChar w:fldCharType="begin"/>
-      </w:r>
-      <w:r>
-        <w:rPr>
-          <w:lang w:val="en-US"/>
-        </w:rPr>
-        <w:instrText xml:space="preserve"> REF _Ref276641582 \h </w:instrText>
-      </w:r>
-      <w:r>
-        <w:rPr>
-          <w:lang w:val="en-US"/>
-        </w:rPr>
-      </w:r>
-      <w:r>
-        <w:rPr>
-          <w:lang w:val="en-US"/>
-        </w:rPr>
-        <w:fldChar w:fldCharType="separate"/>
-      </w:r>
-      <w:r>
-        <w:rPr>
-          <w:lang w:val="en-US"/>
-        </w:rPr>
-        <w:t>Figure</w:t>
-      </w:r>
+      <w:fldSimple w:instr=" REF _Ref276641582 \h  \* MERGEFORMAT ">
+        <w:r>
+          <w:rPr>
+            <w:lang w:val="en-US"/>
+          </w:rPr>
+          <w:t>Figure</w:t>
+        </w:r>
+        <w:r>
+          <w:rPr>
+            <w:lang w:val="en-US"/>
+          </w:rPr>
+          <w:t xml:space="preserve"> </w:t>
+        </w:r>
+        <w:r>
+          <w:rPr>
+            <w:noProof/>
+            <w:lang w:val="en-US"/>
+          </w:rPr>
+          <w:t>2</w:t>
+        </w:r>
+      </w:fldSimple>
       <w:r>
         <w:rPr>
           <w:lang w:val="en-US"/>
@@ -637,314 +613,298 @@
       </w:r>
       <w:r>
         <w:rPr>
-          <w:noProof/>
-          <w:lang w:val="en-US"/>
-        </w:rPr>
-        <w:t>2</w:t>
+          <w:lang w:val="en-US"/>
+        </w:rPr>
+        <w:t>and EDF by Figure 3.</w:t>
       </w:r>
-      <w:r>
-        <w:rPr>
-          <w:lang w:val="en-US"/>
-        </w:rPr>
-        <w:fldChar w:fldCharType="end"/>
-      </w:r>
-      <w:r>
-        <w:rPr>
-          <w:lang w:val="en-US"/>
-        </w:rPr>
-        <w:t xml:space="preserve"> below. The </w:t>
-      </w:r>
-      <w:r>
-        <w:rPr>
-          <w:lang w:val="en-US"/>
-        </w:rPr>
-        <w:t>boxes with dashed border represent</w:t>
-      </w:r>
-      <w:r>
-        <w:rPr>
-          <w:lang w:val="en-US"/>
-        </w:rPr>
-        <w:t xml:space="preserve"> interrupts.</w:t>
-      </w:r>
+    </w:p>
+    <w:tbl>
+      <w:tblPr>
+        <w:tblStyle w:val="TableGrid"/>
+        <w:tblW w:w="0" w:type="auto"/>
+        <w:tblInd w:w="284" w:type="dxa"/>
+        <w:tblBorders>
+          <w:top w:val="none" w:sz="0" w:space="0" w:color="auto"/>
+          <w:left w:val="none" w:sz="0" w:space="0" w:color="auto"/>
+          <w:bottom w:val="none" w:sz="0" w:space="0" w:color="auto"/>
+          <w:right w:val="none" w:sz="0" w:space="0" w:color="auto"/>
+          <w:insideH w:val="none" w:sz="0" w:space="0" w:color="auto"/>
+          <w:insideV w:val="none" w:sz="0" w:space="0" w:color="auto"/>
+        </w:tblBorders>
+        <w:tblLook w:val="04A0"/>
+      </w:tblPr>
+      <w:tblGrid>
+        <w:gridCol w:w="4483"/>
+        <w:gridCol w:w="4521"/>
+      </w:tblGrid>
+      <w:tr>
+        <w:tc>
+          <w:tcPr>
+            <w:tcW w:w="4606" w:type="dxa"/>
+          </w:tcPr>
+          <w:p>
+            <w:pPr>
+              <w:keepNext/>
+              <w:rPr>
+                <w:lang w:val="en-US"/>
+              </w:rPr>
+            </w:pPr>
+            <w:r>
+              <w:rPr>
+                <w:noProof/>
+                <w:lang w:eastAsia="sv-SE"/>
+              </w:rPr>
+              <w:drawing>
+                <wp:inline distT="0" distB="0" distL="0" distR="0">
+                  <wp:extent cx="2144824" cy="6815469"/>
+                  <wp:effectExtent l="19050" t="0" r="7826" b="0"/>
+                  <wp:docPr id="5" name="Picture 1" descr="Z:\robolab\RMS_flow.png"/>
+                  <wp:cNvGraphicFramePr>
+                    <a:graphicFrameLocks xmlns:a="http://schemas.openxmlformats.org/drawingml/2006/main" noChangeAspect="1"/>
+                  </wp:cNvGraphicFramePr>
+                  <a:graphic xmlns:a="http://schemas.openxmlformats.org/drawingml/2006/main">
+                    <a:graphicData uri="http://schemas.openxmlformats.org/drawingml/2006/picture">
+                      <pic:pic xmlns:pic="http://schemas.openxmlformats.org/drawingml/2006/picture">
+                        <pic:nvPicPr>
+                          <pic:cNvPr id="0" name="Picture 1" descr="Z:\robolab\RMS_flow.png"/>
+                          <pic:cNvPicPr>
+                            <a:picLocks noChangeAspect="1" noChangeArrowheads="1"/>
+                          </pic:cNvPicPr>
+                        </pic:nvPicPr>
+                        <pic:blipFill>
+                          <a:blip r:embed="rId8" cstate="print"/>
+                          <a:stretch>
+                            <a:fillRect/>
+                          </a:stretch>
+                        </pic:blipFill>
+                        <pic:spPr bwMode="auto">
+                          <a:xfrm>
+                            <a:off x="0" y="0"/>
+                            <a:ext cx="2147460" cy="6823845"/>
+                          </a:xfrm>
+                          <a:prstGeom prst="rect">
+                            <a:avLst/>
+                          </a:prstGeom>
+                          <a:noFill/>
+                          <a:ln w="9525">
+                            <a:noFill/>
+                            <a:miter lim="800000"/>
+                            <a:headEnd/>
+                            <a:tailEnd/>
+                          </a:ln>
+                        </pic:spPr>
+                      </pic:pic>
+                    </a:graphicData>
+                  </a:graphic>
+                </wp:inline>
+              </w:drawing>
+            </w:r>
+            <w:r>
+              <w:rPr>
+                <w:lang w:val="en-US"/>
+              </w:rPr>
+              <w:t xml:space="preserve"> </w:t>
+            </w:r>
+          </w:p>
+          <w:p>
+            <w:pPr>
+              <w:pStyle w:val="Caption"/>
+              <w:rPr>
+                <w:lang w:val="en-US"/>
+              </w:rPr>
+            </w:pPr>
+            <w:bookmarkStart w:id="1" w:name="_Ref276641582"/>
+            <w:r>
+              <w:rPr>
+                <w:lang w:val="en-US"/>
+              </w:rPr>
+              <w:t>Figure</w:t>
+            </w:r>
+            <w:r>
+              <w:rPr>
+                <w:lang w:val="en-US"/>
+              </w:rPr>
+              <w:t xml:space="preserve"> </w:t>
+            </w:r>
+            <w:r>
+              <w:fldChar w:fldCharType="begin"/>
+            </w:r>
+            <w:r>
+              <w:rPr>
+                <w:lang w:val="en-US"/>
+              </w:rPr>
+              <w:instrText xml:space="preserve"> SEQ Figure \* ARABIC </w:instrText>
+            </w:r>
+            <w:r>
+              <w:fldChar w:fldCharType="separate"/>
+            </w:r>
+            <w:r>
+              <w:rPr>
+                <w:noProof/>
+                <w:lang w:val="en-US"/>
+              </w:rPr>
+              <w:t>2</w:t>
+            </w:r>
+            <w:r>
+              <w:fldChar w:fldCharType="end"/>
+            </w:r>
+            <w:bookmarkEnd w:id="1"/>
+            <w:r>
+              <w:rPr>
+                <w:lang w:val="en-US"/>
+              </w:rPr>
+              <w:t>: RMS flow chart.</w:t>
+            </w:r>
+          </w:p>
+        </w:tc>
+        <w:tc>
+          <w:tcPr>
+            <w:tcW w:w="4606" w:type="dxa"/>
+          </w:tcPr>
+          <w:p>
+            <w:pPr>
+              <w:pStyle w:val="Caption"/>
+              <w:rPr>
+                <w:lang w:val="en-US"/>
+              </w:rPr>
+            </w:pPr>
+            <w:r>
+              <w:rPr>
+                <w:noProof/>
+                <w:lang w:eastAsia="sv-SE"/>
+              </w:rPr>
+              <w:drawing>
+                <wp:inline distT="0" distB="0" distL="0" distR="0">
+                  <wp:extent cx="2281625" cy="6815469"/>
+                  <wp:effectExtent l="19050" t="0" r="4375" b="0"/>
+                  <wp:docPr id="6" name="Picture 2" descr="Z:\robolab\EDF_flow.png"/>
+                  <wp:cNvGraphicFramePr>
+                    <a:graphicFrameLocks xmlns:a="http://schemas.openxmlformats.org/drawingml/2006/main" noChangeAspect="1"/>
+                  </wp:cNvGraphicFramePr>
+                  <a:graphic xmlns:a="http://schemas.openxmlformats.org/drawingml/2006/main">
+                    <a:graphicData uri="http://schemas.openxmlformats.org/drawingml/2006/picture">
+                      <pic:pic xmlns:pic="http://schemas.openxmlformats.org/drawingml/2006/picture">
+                        <pic:nvPicPr>
+                          <pic:cNvPr id="0" name="Picture 2" descr="Z:\robolab\EDF_flow.png"/>
+                          <pic:cNvPicPr>
+                            <a:picLocks noChangeAspect="1" noChangeArrowheads="1"/>
+                          </pic:cNvPicPr>
+                        </pic:nvPicPr>
+                        <pic:blipFill>
+                          <a:blip r:embed="rId9" cstate="print"/>
+                          <a:stretch>
+                            <a:fillRect/>
+                          </a:stretch>
+                        </pic:blipFill>
+                        <pic:spPr bwMode="auto">
+                          <a:xfrm>
+                            <a:off x="0" y="0"/>
+                            <a:ext cx="2284349" cy="6823607"/>
+                          </a:xfrm>
+                          <a:prstGeom prst="rect">
+                            <a:avLst/>
+                          </a:prstGeom>
+                          <a:noFill/>
+                          <a:ln w="9525">
+                            <a:noFill/>
+                            <a:miter lim="800000"/>
+                            <a:headEnd/>
+                            <a:tailEnd/>
+                          </a:ln>
+                        </pic:spPr>
+                      </pic:pic>
+                    </a:graphicData>
+                  </a:graphic>
+                </wp:inline>
+              </w:drawing>
+            </w:r>
+            <w:bookmarkStart w:id="2" w:name="_Ref276641593"/>
+            <w:r>
+              <w:rPr>
+                <w:lang w:val="en-US"/>
+              </w:rPr>
+              <w:t xml:space="preserve"> </w:t>
+            </w:r>
+          </w:p>
+          <w:p>
+            <w:pPr>
+              <w:pStyle w:val="Caption"/>
+              <w:rPr>
+                <w:lang w:val="en-US"/>
+              </w:rPr>
+            </w:pPr>
+            <w:r>
+              <w:rPr>
+                <w:lang w:val="en-US"/>
+              </w:rPr>
+              <w:t xml:space="preserve">Figure </w:t>
+            </w:r>
+            <w:r>
+              <w:fldChar w:fldCharType="begin"/>
+            </w:r>
+            <w:r>
+              <w:rPr>
+                <w:lang w:val="en-US"/>
+              </w:rPr>
+              <w:instrText xml:space="preserve"> SEQ Figure \* ARABIC </w:instrText>
+            </w:r>
+            <w:r>
+              <w:fldChar w:fldCharType="separate"/>
+            </w:r>
+            <w:r>
+              <w:rPr>
+                <w:noProof/>
+                <w:lang w:val="en-US"/>
+              </w:rPr>
+              <w:t>3</w:t>
+            </w:r>
+            <w:r>
+              <w:fldChar w:fldCharType="end"/>
+            </w:r>
+            <w:bookmarkEnd w:id="2"/>
+            <w:r>
+              <w:rPr>
+                <w:lang w:val="en-US"/>
+              </w:rPr>
+              <w:t>: EDF flow chart.</w:t>
+            </w:r>
+          </w:p>
+        </w:tc>
+      </w:tr>
+    </w:tbl>
+    <w:p>
+      <w:pPr>
+        <w:pStyle w:val="Quote"/>
+        <w:rPr>
+          <w:rStyle w:val="Emphasis"/>
+          <w:i/>
+          <w:lang w:val="en-US"/>
+        </w:rPr>
+      </w:pPr>
     </w:p>
     <w:p>
       <w:pPr>
-        <w:keepNext/>
+        <w:rPr>
+          <w:lang w:val="en-US"/>
+        </w:rPr>
       </w:pPr>
-      <w:r>
-        <w:rPr>
-          <w:noProof/>
-          <w:lang w:eastAsia="sv-SE"/>
-        </w:rPr>
-        <w:drawing>
-          <wp:inline distT="0" distB="0" distL="0" distR="0">
-            <wp:extent cx="5772150" cy="2219325"/>
-            <wp:effectExtent l="19050" t="0" r="0" b="0"/>
-            <wp:docPr id="2" name="Picture 1" descr="Z:\robolab\RMS_flow.png"/>
-            <wp:cNvGraphicFramePr>
-              <a:graphicFrameLocks xmlns:a="http://schemas.openxmlformats.org/drawingml/2006/main" noChangeAspect="1"/>
-            </wp:cNvGraphicFramePr>
-            <a:graphic xmlns:a="http://schemas.openxmlformats.org/drawingml/2006/main">
-              <a:graphicData uri="http://schemas.openxmlformats.org/drawingml/2006/picture">
-                <pic:pic xmlns:pic="http://schemas.openxmlformats.org/drawingml/2006/picture">
-                  <pic:nvPicPr>
-                    <pic:cNvPr id="0" name="Picture 1" descr="Z:\robolab\RMS_flow.png"/>
-                    <pic:cNvPicPr>
-                      <a:picLocks noChangeAspect="1" noChangeArrowheads="1"/>
-                    </pic:cNvPicPr>
-                  </pic:nvPicPr>
-                  <pic:blipFill>
-                    <a:blip r:embed="rId8" cstate="print"/>
-                    <a:srcRect/>
-                    <a:stretch>
-                      <a:fillRect/>
-                    </a:stretch>
-                  </pic:blipFill>
-                  <pic:spPr bwMode="auto">
-                    <a:xfrm>
-                      <a:off x="0" y="0"/>
-                      <a:ext cx="5772150" cy="2219325"/>
-                    </a:xfrm>
-                    <a:prstGeom prst="rect">
-                      <a:avLst/>
-                    </a:prstGeom>
-                    <a:noFill/>
-                    <a:ln w="9525">
-                      <a:noFill/>
-                      <a:miter lim="800000"/>
-                      <a:headEnd/>
-                      <a:tailEnd/>
-                    </a:ln>
-                  </pic:spPr>
-                </pic:pic>
-              </a:graphicData>
-            </a:graphic>
-          </wp:inline>
-        </w:drawing>
-      </w:r>
     </w:p>
     <w:p>
       <w:pPr>
-        <w:pStyle w:val="Caption"/>
         <w:rPr>
           <w:lang w:val="en-US"/>
         </w:rPr>
       </w:pPr>
-      <w:bookmarkStart w:id="1" w:name="_Ref276641582"/>
-      <w:r>
-        <w:rPr>
-          <w:lang w:val="en-US"/>
-        </w:rPr>
-        <w:t>Figure</w:t>
-      </w:r>
-      <w:r>
-        <w:rPr>
-          <w:lang w:val="en-US"/>
-        </w:rPr>
-        <w:t xml:space="preserve"> </w:t>
-      </w:r>
-      <w:r>
-        <w:fldChar w:fldCharType="begin"/>
-      </w:r>
-      <w:r>
-        <w:rPr>
-          <w:lang w:val="en-US"/>
-        </w:rPr>
-        <w:instrText xml:space="preserve"> SEQ Figure \* ARABIC </w:instrText>
-      </w:r>
-      <w:r>
-        <w:fldChar w:fldCharType="separate"/>
-      </w:r>
-      <w:r>
-        <w:rPr>
-          <w:noProof/>
-          <w:lang w:val="en-US"/>
-        </w:rPr>
-        <w:t>2</w:t>
-      </w:r>
-      <w:r>
-        <w:fldChar w:fldCharType="end"/>
-      </w:r>
-      <w:bookmarkEnd w:id="1"/>
-      <w:r>
-        <w:rPr>
-          <w:lang w:val="en-US"/>
-        </w:rPr>
-        <w:t>: RMS flow chart.</w:t>
-      </w:r>
     </w:p>
     <w:p>
       <w:pPr>
-        <w:rPr>
+        <w:pStyle w:val="Quote"/>
+        <w:rPr>
+          <w:rStyle w:val="Emphasis"/>
+          <w:i/>
           <w:lang w:val="en-US"/>
         </w:rPr>
       </w:pPr>
-      <w:r>
-        <w:rPr>
-          <w:lang w:val="en-US"/>
-        </w:rPr>
-        <w:t xml:space="preserve">The steps of the EDF scheduling process are shown by </w:t>
-      </w:r>
-      <w:r>
-        <w:rPr>
-          <w:lang w:val="en-US"/>
-        </w:rPr>
-        <w:fldChar w:fldCharType="begin"/>
-      </w:r>
-      <w:r>
-        <w:rPr>
-          <w:lang w:val="en-US"/>
-        </w:rPr>
-        <w:instrText xml:space="preserve"> REF _Ref276641593 \h </w:instrText>
-      </w:r>
-      <w:r>
-        <w:rPr>
-          <w:lang w:val="en-US"/>
-        </w:rPr>
-      </w:r>
-      <w:r>
-        <w:rPr>
-          <w:lang w:val="en-US"/>
-        </w:rPr>
-        <w:fldChar w:fldCharType="separate"/>
-      </w:r>
-      <w:r>
-        <w:rPr>
-          <w:lang w:val="en-US"/>
-        </w:rPr>
-        <w:t xml:space="preserve">Figure </w:t>
-      </w:r>
-      <w:r>
-        <w:rPr>
-          <w:noProof/>
-          <w:lang w:val="en-US"/>
-        </w:rPr>
-        <w:t>3</w:t>
-      </w:r>
-      <w:r>
-        <w:rPr>
-          <w:lang w:val="en-US"/>
-        </w:rPr>
-        <w:fldChar w:fldCharType="end"/>
-      </w:r>
-      <w:r>
-        <w:rPr>
-          <w:lang w:val="en-US"/>
-        </w:rPr>
-        <w:t xml:space="preserve"> below. The </w:t>
-      </w:r>
-      <w:r>
-        <w:rPr>
-          <w:lang w:val="en-US"/>
-        </w:rPr>
-        <w:t>boxes with dashed border represent</w:t>
-      </w:r>
-      <w:r>
-        <w:rPr>
-          <w:lang w:val="en-US"/>
-        </w:rPr>
-        <w:t xml:space="preserve"> interrupts.</w:t>
-      </w:r>
-    </w:p>
-    <w:p>
-      <w:pPr>
-        <w:keepNext/>
-      </w:pPr>
-      <w:r>
-        <w:rPr>
-          <w:noProof/>
-          <w:lang w:eastAsia="sv-SE"/>
-        </w:rPr>
-        <w:drawing>
-          <wp:inline distT="0" distB="0" distL="0" distR="0">
-            <wp:extent cx="5753100" cy="2381250"/>
-            <wp:effectExtent l="19050" t="0" r="0" b="0"/>
-            <wp:docPr id="4" name="Picture 2" descr="Z:\robolab\EDF_flow.png"/>
-            <wp:cNvGraphicFramePr>
-              <a:graphicFrameLocks xmlns:a="http://schemas.openxmlformats.org/drawingml/2006/main" noChangeAspect="1"/>
-            </wp:cNvGraphicFramePr>
-            <a:graphic xmlns:a="http://schemas.openxmlformats.org/drawingml/2006/main">
-              <a:graphicData uri="http://schemas.openxmlformats.org/drawingml/2006/picture">
-                <pic:pic xmlns:pic="http://schemas.openxmlformats.org/drawingml/2006/picture">
-                  <pic:nvPicPr>
-                    <pic:cNvPr id="0" name="Picture 2" descr="Z:\robolab\EDF_flow.png"/>
-                    <pic:cNvPicPr>
-                      <a:picLocks noChangeAspect="1" noChangeArrowheads="1"/>
-                    </pic:cNvPicPr>
-                  </pic:nvPicPr>
-                  <pic:blipFill>
-                    <a:blip r:embed="rId9" cstate="print"/>
-                    <a:srcRect/>
-                    <a:stretch>
-                      <a:fillRect/>
-                    </a:stretch>
-                  </pic:blipFill>
-                  <pic:spPr bwMode="auto">
-                    <a:xfrm>
-                      <a:off x="0" y="0"/>
-                      <a:ext cx="5753100" cy="2381250"/>
-                    </a:xfrm>
-                    <a:prstGeom prst="rect">
-                      <a:avLst/>
-                    </a:prstGeom>
-                    <a:noFill/>
-                    <a:ln w="9525">
-                      <a:noFill/>
-                      <a:miter lim="800000"/>
-                      <a:headEnd/>
-                      <a:tailEnd/>
-                    </a:ln>
-                  </pic:spPr>
-                </pic:pic>
-              </a:graphicData>
-            </a:graphic>
-          </wp:inline>
-        </w:drawing>
-      </w:r>
-    </w:p>
-    <w:p>
-      <w:pPr>
-        <w:pStyle w:val="Caption"/>
-        <w:rPr>
-          <w:lang w:val="en-US"/>
-        </w:rPr>
-      </w:pPr>
-      <w:bookmarkStart w:id="2" w:name="_Ref276641593"/>
-      <w:r>
-        <w:rPr>
-          <w:lang w:val="en-US"/>
-        </w:rPr>
-        <w:t xml:space="preserve">Figure </w:t>
-      </w:r>
-      <w:r>
-        <w:fldChar w:fldCharType="begin"/>
-      </w:r>
-      <w:r>
-        <w:rPr>
-          <w:lang w:val="en-US"/>
-        </w:rPr>
-        <w:instrText xml:space="preserve"> SEQ Figure \* ARABIC </w:instrText>
-      </w:r>
-      <w:r>
-        <w:fldChar w:fldCharType="separate"/>
-      </w:r>
-      <w:r>
-        <w:rPr>
-          <w:noProof/>
-          <w:lang w:val="en-US"/>
-        </w:rPr>
-        <w:t>3</w:t>
-      </w:r>
-      <w:r>
-        <w:fldChar w:fldCharType="end"/>
-      </w:r>
-      <w:bookmarkEnd w:id="2"/>
-      <w:r>
-        <w:rPr>
-          <w:lang w:val="en-US"/>
-        </w:rPr>
-        <w:t>: EDF flow chart.</w:t>
-      </w:r>
     </w:p>
     <w:p>
       <w:pPr>
@@ -1041,49 +1001,13 @@
         <w:rPr>
           <w:lang w:val="en-US"/>
         </w:rPr>
-        <w:t xml:space="preserve">If EDF is used, nothing needs to be done offline. Online, the scheduler needs to prioritize the tasks in the ready queue. This is done by checking closest relative deadline. This is done when a task is released or has finished as shown in </w:t>
+        <w:t>If EDF is used, nothing needs to be done offline. Online, the scheduler needs to prioritize the tasks in the ready queue. This is done by checking closest relative deadline. This is done when a task is released or has finished as shown in</w:t>
       </w:r>
       <w:r>
         <w:rPr>
           <w:lang w:val="en-US"/>
         </w:rPr>
-        <w:fldChar w:fldCharType="begin"/>
-      </w:r>
-      <w:r>
-        <w:rPr>
-          <w:lang w:val="en-US"/>
-        </w:rPr>
-        <w:instrText xml:space="preserve"> REF _Ref276641593 \h </w:instrText>
-      </w:r>
-      <w:r>
-        <w:rPr>
-          <w:lang w:val="en-US"/>
-        </w:rPr>
-      </w:r>
-      <w:r>
-        <w:rPr>
-          <w:lang w:val="en-US"/>
-        </w:rPr>
-        <w:fldChar w:fldCharType="separate"/>
-      </w:r>
-      <w:r>
-        <w:rPr>
-          <w:lang w:val="en-US"/>
-        </w:rPr>
-        <w:t xml:space="preserve">Figure </w:t>
-      </w:r>
-      <w:r>
-        <w:rPr>
-          <w:noProof/>
-          <w:lang w:val="en-US"/>
-        </w:rPr>
-        <w:t>3</w:t>
-      </w:r>
-      <w:r>
-        <w:rPr>
-          <w:lang w:val="en-US"/>
-        </w:rPr>
-        <w:fldChar w:fldCharType="end"/>
+        <w:t xml:space="preserve"> Figure 3</w:t>
       </w:r>
       <w:r>
         <w:rPr>
@@ -1105,7 +1029,6 @@
           <w:rStyle w:val="Emphasis"/>
           <w:lang w:val="en-US"/>
         </w:rPr>
-        <w:lastRenderedPageBreak/>
         <w:t>Question 4</w:t>
       </w:r>
     </w:p>
@@ -1462,14 +1385,7 @@
         <w:rPr>
           <w:lang w:val="en-US"/>
         </w:rPr>
-        <w:t xml:space="preserve"> about 75% of </w:t>
-      </w:r>
-      <w:r>
-        <w:rPr>
-          <w:lang w:val="en-US"/>
-        </w:rPr>
-        <w:lastRenderedPageBreak/>
-        <w:t>the time, this really does not hold. If we would have calculated with the true WCET, then the task set would not have been schedulable since WCET is greater than the period.</w:t>
+        <w:t xml:space="preserve"> about 75% of the time, this really does not hold. If we would have calculated with the true WCET, then the task set would not have been schedulable since WCET is greater than the period.</w:t>
       </w:r>
     </w:p>
     <w:p>
@@ -3667,6 +3583,7 @@
               <w:rFonts w:ascii="Cambria Math" w:eastAsiaTheme="minorEastAsia" w:hAnsi="Cambria Math"/>
               <w:lang w:val="en-US"/>
             </w:rPr>
+            <w:lastRenderedPageBreak/>
             <m:t>⟹</m:t>
           </m:r>
           <m:sSub>
@@ -13959,14 +13876,20 @@
         <w:lang w:val="en-US"/>
       </w:rPr>
       <w:tab/>
-      <w:t>RoboLab Real-Time Scheduling</w:t>
+      <w:t>RoboLab</w:t>
+    </w:r>
+    <w:r>
+      <w:rPr>
+        <w:lang w:val="en-US"/>
+      </w:rPr>
+      <w:t xml:space="preserve"> Real-Time Scheduling</w:t>
     </w:r>
     <w:r>
       <w:rPr>
         <w:lang w:val="en-US"/>
       </w:rPr>
       <w:tab/>
-      <w:t>2010-11-02</w:t>
+      <w:t>2010-11-18</w:t>
     </w:r>
   </w:p>
   <w:p>

</xml_diff>